<commit_message>
Further typos andd improvements
</commit_message>
<xml_diff>
--- a/en/Carbon Accounting is Making a Canopy Problem Look Like an Energy Problem.docx
+++ b/en/Carbon Accounting is Making a Canopy Problem Look Like an Energy Problem.docx
@@ -9668,7 +9668,7 @@
           <w:rtl w:val="0"/>
           <w:lang w:val="en-US"/>
         </w:rPr>
-        <w:t xml:space="preserve">s alter-ego.  The first enslaves nature; the other worships it.  Both fear it.  Both produce scarcity.  </w:t>
+        <w:t xml:space="preserve">s alter-ego.  One enslaves nature; and the other worships it.  Both fear it.  Both produce scarcity.  </w:t>
       </w:r>
       <w:r>
         <w:rPr>
@@ -9719,7 +9719,7 @@
           <w:rtl w:val="0"/>
           <w:lang w:val="en-US"/>
         </w:rPr>
-        <w:t xml:space="preserve">s boundaries </w:t>
+        <w:t xml:space="preserve">s boundaries back </w:t>
       </w:r>
       <w:r>
         <w:rPr>
@@ -9733,7 +9733,7 @@
           <w:rtl w:val="0"/>
           <w:lang w:val="en-US"/>
         </w:rPr>
-        <w:t xml:space="preserve">.  It produces abundance.  It results in what gets called </w:t>
+        <w:t xml:space="preserve">.  It produces abundance and what gets called </w:t>
       </w:r>
       <w:r>
         <w:rPr>
@@ -9928,7 +9928,7 @@
           <w:rtl w:val="0"/>
           <w:lang w:val="en-US"/>
         </w:rPr>
-        <w:t xml:space="preserve">is a like a trump card that propagandists can always weird to win a court battle.  The carbon accounting chicanery, by contrast, is straightforward to lay out and understand.  The textbook case of accounting fraud and the shameless profiteering make it indefensible in court.  A </w:t>
+        <w:t xml:space="preserve">is like a trump card that propagandists can use to appeal to emotion in court.  The carbon accounting chicanery, by contrast, is straightforward to lay out and understand.  The textbook case of accounting fraud and the shameless profiteering make it indefensible in court.  A </w:t>
       </w:r>
       <w:r>
         <w:rPr>

</xml_diff>

<commit_message>
Improve conclusion and a few other passages
</commit_message>
<xml_diff>
--- a/en/Carbon Accounting is Making a Canopy Problem Look Like an Energy Problem.docx
+++ b/en/Carbon Accounting is Making a Canopy Problem Look Like an Energy Problem.docx
@@ -7833,21 +7833,21 @@
           <w:rtl w:val="0"/>
           <w:lang w:val="en-US"/>
         </w:rPr>
-        <w:t>Rebuttals of regenerative agriculture are utterly</w:t>
-      </w:r>
-      <w:r>
-        <w:rPr>
-          <w:rtl w:val="0"/>
-          <w:lang w:val="en-US"/>
-        </w:rPr>
-        <w:t xml:space="preserve"> misguided</w:t>
-      </w:r>
-      <w:r>
-        <w:rPr>
-          <w:rtl w:val="0"/>
-          <w:lang w:val="en-US"/>
-        </w:rPr>
-        <w:t xml:space="preserve"> and irrelevant here anyway.  How much carbon soil can store or how fast it can store it are moot when the problem is not losing soil carbon to begin with.  Plus, b</w:t>
+        <w:t xml:space="preserve">The usual rebuttals of regenerative agriculture are irrelevant here and too often </w:t>
+      </w:r>
+      <w:r>
+        <w:rPr>
+          <w:rtl w:val="0"/>
+          <w:lang w:val="en-US"/>
+        </w:rPr>
+        <w:t>misguided</w:t>
+      </w:r>
+      <w:r>
+        <w:rPr>
+          <w:rtl w:val="0"/>
+          <w:lang w:val="en-US"/>
+        </w:rPr>
+        <w:t xml:space="preserve"> anyway.  How much carbon soil can store or how fast it can store it are moot when the problem is not losing soil carbon to begin with.  Plus, b</w:t>
       </w:r>
       <w:r>
         <w:rPr>
@@ -7903,7 +7903,7 @@
           <w:rtl w:val="0"/>
           <w:lang w:val="en-US"/>
         </w:rPr>
-        <w:t>.  Importing</w:t>
+        <w:t>.  Adding extra</w:t>
       </w:r>
       <w:r>
         <w:rPr>
@@ -7917,7 +7917,7 @@
           <w:rtl w:val="0"/>
           <w:lang w:val="en-US"/>
         </w:rPr>
-        <w:t>and aggressively</w:t>
+        <w:t>or aggressively</w:t>
       </w:r>
       <w:r>
         <w:rPr>
@@ -7945,7 +7945,21 @@
           <w:rtl w:val="0"/>
           <w:lang w:val="en-US"/>
         </w:rPr>
-        <w:t xml:space="preserve"> make this go faster.  Adding more biology using compost helps too.  </w:t>
+        <w:t xml:space="preserve"> makes this go faster.  So does adding biology</w:t>
+      </w:r>
+      <w:r>
+        <w:rPr>
+          <w:rtl w:val="0"/>
+          <w:lang w:val="en-US"/>
+        </w:rPr>
+        <w:t xml:space="preserve"> (yeast especially)</w:t>
+      </w:r>
+      <w:r>
+        <w:rPr>
+          <w:rtl w:val="0"/>
+          <w:lang w:val="en-US"/>
+        </w:rPr>
+        <w:t xml:space="preserve"> using compost or sprays, and biochar for extra microbial habitat.  </w:t>
       </w:r>
       <w:r>
         <w:rPr>
@@ -7957,7 +7971,7 @@
         <w:rPr>
           <w:rStyle w:val="Hyperlink.0"/>
         </w:rPr>
-        <w:instrText xml:space="preserve"> HYPERLINK "https://www.youtube.com/@notillgrowers"</w:instrText>
+        <w:instrText xml:space="preserve"> HYPERLINK "https://www.youtube.com/watch?v=YBPLrr9Hph0"</w:instrText>
       </w:r>
       <w:r>
         <w:rPr>
@@ -7971,7 +7985,7 @@
           <w:rtl w:val="0"/>
           <w:lang w:val="en-US"/>
         </w:rPr>
-        <w:t>Bio-intensive no-till market-gardening</w:t>
+        <w:t>Syntropic agroforestry</w:t>
       </w:r>
       <w:r>
         <w:rPr/>
@@ -7980,9 +7994,30 @@
       <w:r>
         <w:rPr>
           <w:rtl w:val="0"/>
-          <w:lang w:val="en-US"/>
-        </w:rPr>
-        <w:t xml:space="preserve"> [66] and </w:t>
+          <w:lang w:val="pt-PT"/>
+        </w:rPr>
+        <w:t xml:space="preserve"> [</w:t>
+      </w:r>
+      <w:r>
+        <w:rPr>
+          <w:rtl w:val="0"/>
+          <w:lang w:val="en-US"/>
+        </w:rPr>
+        <w:t>66</w:t>
+      </w:r>
+      <w:r>
+        <w:rPr>
+          <w:rtl w:val="0"/>
+          <w:lang w:val="pt-PT"/>
+        </w:rPr>
+        <w:t>]</w:t>
+      </w:r>
+      <w:r>
+        <w:rPr>
+          <w:rtl w:val="0"/>
+          <w:lang w:val="en-US"/>
+        </w:rPr>
+        <w:t xml:space="preserve"> would be the best example.  </w:t>
       </w:r>
       <w:r>
         <w:rPr>
@@ -7994,7 +8029,7 @@
         <w:rPr>
           <w:rStyle w:val="Hyperlink.0"/>
         </w:rPr>
-        <w:instrText xml:space="preserve"> HYPERLINK "https://www.youtube.com/watch?v=YBPLrr9Hph0"</w:instrText>
+        <w:instrText xml:space="preserve"> HYPERLINK "https://www.youtube.com/@notillgrowers"</w:instrText>
       </w:r>
       <w:r>
         <w:rPr>
@@ -8008,15 +8043,7 @@
           <w:rtl w:val="0"/>
           <w:lang w:val="en-US"/>
         </w:rPr>
-        <w:t>s</w:t>
-      </w:r>
-      <w:r>
-        <w:rPr>
-          <w:rStyle w:val="Hyperlink.0"/>
-          <w:rtl w:val="0"/>
-          <w:lang w:val="it-IT"/>
-        </w:rPr>
-        <w:t>yntropic agroforestry</w:t>
+        <w:t>Bio-intensive no-till market-gardening</w:t>
       </w:r>
       <w:r>
         <w:rPr/>
@@ -8025,126 +8052,9 @@
       <w:r>
         <w:rPr>
           <w:rtl w:val="0"/>
-          <w:lang w:val="pt-PT"/>
-        </w:rPr>
-        <w:t xml:space="preserve"> [</w:t>
-      </w:r>
-      <w:r>
-        <w:rPr>
-          <w:rtl w:val="0"/>
-          <w:lang w:val="en-US"/>
-        </w:rPr>
-        <w:t>67</w:t>
-      </w:r>
-      <w:r>
-        <w:rPr>
-          <w:rtl w:val="0"/>
-          <w:lang w:val="en-US"/>
-        </w:rPr>
-        <w:t xml:space="preserve">] are good examples.  Rotational mob grazing is </w:t>
-      </w:r>
-      <w:r>
-        <w:rPr>
-          <w:rtl w:val="0"/>
-          <w:lang w:val="en-US"/>
-        </w:rPr>
-        <w:t>more</w:t>
-      </w:r>
-      <w:r>
-        <w:rPr>
-          <w:rtl w:val="0"/>
-        </w:rPr>
-        <w:t xml:space="preserve"> </w:t>
-      </w:r>
-      <w:r>
-        <w:rPr>
-          <w:rtl w:val="0"/>
-          <w:lang w:val="en-US"/>
-        </w:rPr>
-        <w:t>of the same with the animals doing the work.  They</w:t>
-      </w:r>
-      <w:r>
-        <w:rPr>
-          <w:rtl w:val="0"/>
-        </w:rPr>
-        <w:t xml:space="preserve"> </w:t>
-      </w:r>
-      <w:r>
-        <w:rPr>
-          <w:rtl w:val="0"/>
-          <w:lang w:val="en-US"/>
-        </w:rPr>
-        <w:t xml:space="preserve">keep plants alive, </w:t>
-      </w:r>
-      <w:r>
-        <w:rPr>
-          <w:rtl w:val="0"/>
-          <w:lang w:val="en-US"/>
-        </w:rPr>
-        <w:t>prune the</w:t>
-      </w:r>
-      <w:r>
-        <w:rPr>
-          <w:rtl w:val="0"/>
-          <w:lang w:val="en-US"/>
-        </w:rPr>
-        <w:t>m,</w:t>
-      </w:r>
-      <w:r>
-        <w:rPr>
-          <w:rtl w:val="0"/>
-          <w:lang w:val="en-US"/>
-        </w:rPr>
-        <w:t xml:space="preserve"> add manure</w:t>
-      </w:r>
-      <w:r>
-        <w:rPr>
-          <w:rtl w:val="0"/>
-          <w:lang w:val="en-US"/>
-        </w:rPr>
-        <w:t>,</w:t>
-      </w:r>
-      <w:r>
-        <w:rPr>
-          <w:rtl w:val="0"/>
-          <w:lang w:val="en-US"/>
-        </w:rPr>
-        <w:t xml:space="preserve"> and trampl</w:t>
-      </w:r>
-      <w:r>
-        <w:rPr>
-          <w:rtl w:val="0"/>
-          <w:lang w:val="en-US"/>
-        </w:rPr>
-        <w:t>e</w:t>
-      </w:r>
-      <w:r>
-        <w:rPr>
-          <w:rtl w:val="0"/>
-          <w:lang w:val="en-US"/>
-        </w:rPr>
-        <w:t xml:space="preserve"> dead </w:t>
-      </w:r>
-      <w:r>
-        <w:rPr>
-          <w:rtl w:val="0"/>
-          <w:lang w:val="en-US"/>
-        </w:rPr>
-        <w:t>organic matter</w:t>
-      </w:r>
-      <w:r>
-        <w:rPr>
-          <w:rtl w:val="0"/>
-          <w:lang w:val="en-US"/>
-        </w:rPr>
-        <w:t xml:space="preserve"> into the </w:t>
-      </w:r>
-      <w:r>
-        <w:rPr>
-          <w:rtl w:val="0"/>
-          <w:lang w:val="en-US"/>
-        </w:rPr>
-        <w:t>ground for good measure</w:t>
+          <w:lang w:val="en-US"/>
+        </w:rPr>
+        <w:t xml:space="preserve"> [67] is another</w:t>
       </w:r>
       <w:r>
         <w:rPr>
@@ -8163,7 +8073,88 @@
           <w:rtl w:val="0"/>
           <w:lang w:val="en-US"/>
         </w:rPr>
-        <w:t>Isotopic analyses that purport to show that fossil fuels are contributing the carbon in the atmosphere are not particularly relevant either.  These would need to rule out that biology isn</w:t>
+        <w:t>Regenerative</w:t>
+      </w:r>
+      <w:r>
+        <w:rPr>
+          <w:rtl w:val="0"/>
+          <w:lang w:val="it-IT"/>
+        </w:rPr>
+        <w:t xml:space="preserve"> mob grazing is </w:t>
+      </w:r>
+      <w:r>
+        <w:rPr>
+          <w:rtl w:val="0"/>
+          <w:lang w:val="en-US"/>
+        </w:rPr>
+        <w:t>more</w:t>
+      </w:r>
+      <w:r>
+        <w:rPr>
+          <w:rtl w:val="0"/>
+        </w:rPr>
+        <w:t xml:space="preserve"> </w:t>
+      </w:r>
+      <w:r>
+        <w:rPr>
+          <w:rtl w:val="0"/>
+          <w:lang w:val="en-US"/>
+        </w:rPr>
+        <w:t>of the same with two twists.  The first Is that animals are doing the work.  They</w:t>
+      </w:r>
+      <w:r>
+        <w:rPr>
+          <w:rtl w:val="0"/>
+        </w:rPr>
+        <w:t xml:space="preserve"> </w:t>
+      </w:r>
+      <w:r>
+        <w:rPr>
+          <w:rtl w:val="0"/>
+          <w:lang w:val="en-US"/>
+        </w:rPr>
+        <w:t>keep plants in, prune them (thereby creating underground litter), and drop</w:t>
+      </w:r>
+      <w:r>
+        <w:rPr>
+          <w:rtl w:val="0"/>
+        </w:rPr>
+        <w:t xml:space="preserve"> manure</w:t>
+      </w:r>
+      <w:r>
+        <w:rPr>
+          <w:rtl w:val="0"/>
+          <w:lang w:val="en-US"/>
+        </w:rPr>
+        <w:t xml:space="preserve">.  The other is that </w:t>
+      </w:r>
+      <w:r>
+        <w:rPr>
+          <w:rtl w:val="0"/>
+          <w:lang w:val="en-US"/>
+        </w:rPr>
+        <w:t>grasses serve as wind breaks</w:t>
+      </w:r>
+      <w:r>
+        <w:rPr>
+          <w:rtl w:val="0"/>
+          <w:lang w:val="en-US"/>
+        </w:rPr>
+        <w:t xml:space="preserve"> </w:t>
+      </w:r>
+      <w:r>
+        <w:rPr>
+          <w:rtl w:val="0"/>
+          <w:lang w:val="en-US"/>
+        </w:rPr>
+        <w:t xml:space="preserve">for the </w:t>
+      </w:r>
+      <w:r>
+        <w:rPr>
+          <w:rtl w:val="0"/>
+          <w:lang w:val="en-US"/>
+        </w:rPr>
+        <w:t>ground</w:t>
       </w:r>
       <w:r>
         <w:rPr>
@@ -8177,7 +8168,158 @@
           <w:rtl w:val="0"/>
           <w:lang w:val="en-US"/>
         </w:rPr>
-        <w:t xml:space="preserve">t cycling the carbon first.  None do insofar as this author could find.  That could be done with an isotopic analysis of plants and soils near busy roads or industrial smokestacks.  Plus, a </w:t>
+        <w:t xml:space="preserve">s </w:t>
+      </w:r>
+      <w:r>
+        <w:rPr>
+          <w:rtl w:val="0"/>
+          <w:lang w:val="en-US"/>
+        </w:rPr>
+        <w:t>surface</w:t>
+      </w:r>
+      <w:r>
+        <w:rPr>
+          <w:rtl w:val="0"/>
+          <w:lang w:val="en-US"/>
+        </w:rPr>
+        <w:t>, so wind more readily carries away carbon dioxide emitted by standing grasses than by trampled ones.  In particular d</w:t>
+      </w:r>
+      <w:r>
+        <w:rPr>
+          <w:rtl w:val="0"/>
+          <w:lang w:val="en-US"/>
+        </w:rPr>
+        <w:t>ead grasses</w:t>
+      </w:r>
+      <w:r>
+        <w:rPr>
+          <w:rtl w:val="0"/>
+          <w:lang w:val="en-US"/>
+        </w:rPr>
+        <w:t xml:space="preserve"> when it</w:t>
+      </w:r>
+      <w:r>
+        <w:rPr>
+          <w:rtl w:val="0"/>
+          <w:lang w:val="en-US"/>
+        </w:rPr>
+        <w:t>’</w:t>
+      </w:r>
+      <w:r>
+        <w:rPr>
+          <w:rtl w:val="0"/>
+          <w:lang w:val="en-US"/>
+        </w:rPr>
+        <w:t xml:space="preserve">s dry.  </w:t>
+      </w:r>
+      <w:r>
+        <w:rPr>
+          <w:rtl w:val="0"/>
+          <w:lang w:val="it-IT"/>
+        </w:rPr>
+        <w:t xml:space="preserve">Rotational mob grazing </w:t>
+      </w:r>
+      <w:r>
+        <w:rPr>
+          <w:rtl w:val="0"/>
+          <w:lang w:val="en-US"/>
+        </w:rPr>
+        <w:t xml:space="preserve">produces optimal results by </w:t>
+      </w:r>
+      <w:r>
+        <w:rPr>
+          <w:rtl w:val="0"/>
+          <w:lang w:val="fr-FR"/>
+        </w:rPr>
+        <w:t>ensur</w:t>
+      </w:r>
+      <w:r>
+        <w:rPr>
+          <w:rtl w:val="0"/>
+          <w:lang w:val="en-US"/>
+        </w:rPr>
+        <w:t>ing dead</w:t>
+      </w:r>
+      <w:r>
+        <w:rPr>
+          <w:rtl w:val="0"/>
+          <w:lang w:val="en-US"/>
+        </w:rPr>
+        <w:t xml:space="preserve"> grasses get trampled</w:t>
+      </w:r>
+      <w:r>
+        <w:rPr>
+          <w:rtl w:val="0"/>
+          <w:lang w:val="en-US"/>
+        </w:rPr>
+        <w:t xml:space="preserve"> enough</w:t>
+      </w:r>
+      <w:r>
+        <w:rPr>
+          <w:rtl w:val="0"/>
+        </w:rPr>
+        <w:t xml:space="preserve">. </w:t>
+      </w:r>
+      <w:r>
+        <w:rPr>
+          <w:rtl w:val="0"/>
+          <w:lang w:val="en-US"/>
+        </w:rPr>
+        <w:t xml:space="preserve"> </w:t>
+      </w:r>
+      <w:r>
+        <w:rPr>
+          <w:rtl w:val="0"/>
+          <w:lang w:val="it-IT"/>
+        </w:rPr>
+        <w:t xml:space="preserve">Rotational grazing (too </w:t>
+      </w:r>
+      <w:r>
+        <w:rPr>
+          <w:rtl w:val="0"/>
+          <w:lang w:val="en-US"/>
+        </w:rPr>
+        <w:t>few</w:t>
+      </w:r>
+      <w:r>
+        <w:rPr>
+          <w:rtl w:val="0"/>
+        </w:rPr>
+        <w:t xml:space="preserve"> animals)</w:t>
+      </w:r>
+      <w:r>
+        <w:rPr>
+          <w:rtl w:val="0"/>
+          <w:lang w:val="en-US"/>
+        </w:rPr>
+        <w:t xml:space="preserve"> and</w:t>
+      </w:r>
+      <w:r>
+        <w:rPr>
+          <w:rtl w:val="0"/>
+          <w:lang w:val="en-US"/>
+        </w:rPr>
+        <w:t xml:space="preserve"> rotational overgrazing (too </w:t>
+      </w:r>
+      <w:r>
+        <w:rPr>
+          <w:rtl w:val="0"/>
+          <w:lang w:val="en-US"/>
+        </w:rPr>
+        <w:t>many</w:t>
+      </w:r>
+      <w:r>
+        <w:rPr>
+          <w:rtl w:val="0"/>
+        </w:rPr>
+        <w:t>)</w:t>
+      </w:r>
+      <w:r>
+        <w:rPr>
+          <w:rtl w:val="0"/>
+          <w:lang w:val="en-US"/>
+        </w:rPr>
+        <w:t xml:space="preserve"> tend to fare worse or be outright detrimental.  </w:t>
       </w:r>
       <w:r>
         <w:rPr>
@@ -8189,7 +8331,7 @@
         <w:rPr>
           <w:rStyle w:val="Hyperlink.0"/>
         </w:rPr>
-        <w:instrText xml:space="preserve"> HYPERLINK "https://pubmed.ncbi.nlm.nih.gov/34995221/"</w:instrText>
+        <w:instrText xml:space="preserve"> HYPERLINK "https://savory.global/national-parks/"</w:instrText>
       </w:r>
       <w:r>
         <w:rPr>
@@ -8203,7 +8345,7 @@
           <w:rtl w:val="0"/>
           <w:lang w:val="en-US"/>
         </w:rPr>
-        <w:t>recent study led by Kenneth Skrable</w:t>
+        <w:t>The same goes for wildlife reserves</w:t>
       </w:r>
       <w:r>
         <w:rPr/>
@@ -8214,95 +8356,34 @@
           <w:rtl w:val="0"/>
           <w:lang w:val="en-US"/>
         </w:rPr>
-        <w:t xml:space="preserve"> [68] found that fossil fuels contribute only 12% of the carbon.  That low number is consistent with the 2020 rise in atmospheric carbon dioxide, which </w:t>
-      </w:r>
-      <w:r>
-        <w:rPr>
-          <w:rStyle w:val="Hyperlink.0"/>
-        </w:rPr>
-        <w:fldChar w:fldCharType="begin" w:fldLock="0"/>
-      </w:r>
-      <w:r>
-        <w:rPr>
-          <w:rStyle w:val="Hyperlink.0"/>
-        </w:rPr>
-        <w:instrText xml:space="preserve"> HYPERLINK "https://gml.noaa.gov/ccgg/trends/"</w:instrText>
-      </w:r>
-      <w:r>
-        <w:rPr>
-          <w:rStyle w:val="Hyperlink.0"/>
-        </w:rPr>
-        <w:fldChar w:fldCharType="separate" w:fldLock="0"/>
-      </w:r>
-      <w:r>
-        <w:rPr>
-          <w:rStyle w:val="Hyperlink.0"/>
-          <w:rtl w:val="0"/>
-          <w:lang w:val="en-US"/>
-        </w:rPr>
-        <w:t>increased like clockwork</w:t>
-      </w:r>
-      <w:r>
-        <w:rPr/>
-        <w:fldChar w:fldCharType="end" w:fldLock="0"/>
-      </w:r>
-      <w:r>
-        <w:rPr>
-          <w:rtl w:val="0"/>
-          <w:lang w:val="en-US"/>
-        </w:rPr>
-        <w:t xml:space="preserve"> [56] despite the </w:t>
-      </w:r>
-      <w:r>
-        <w:rPr>
-          <w:rStyle w:val="Hyperlink.0"/>
-        </w:rPr>
-        <w:fldChar w:fldCharType="begin" w:fldLock="0"/>
-      </w:r>
-      <w:r>
-        <w:rPr>
-          <w:rStyle w:val="Hyperlink.0"/>
-        </w:rPr>
-        <w:instrText xml:space="preserve"> HYPERLINK "https://www.iea.org/articles/global-energy-review-co2-emissions-in-2020"</w:instrText>
-      </w:r>
-      <w:r>
-        <w:rPr>
-          <w:rStyle w:val="Hyperlink.0"/>
-        </w:rPr>
-        <w:fldChar w:fldCharType="separate" w:fldLock="0"/>
-      </w:r>
-      <w:r>
-        <w:rPr>
-          <w:rStyle w:val="Hyperlink.0"/>
-          <w:rtl w:val="0"/>
-          <w:lang w:val="en-US"/>
-        </w:rPr>
-        <w:t>drop in fossil fuel use</w:t>
-      </w:r>
-      <w:r>
-        <w:rPr/>
-        <w:fldChar w:fldCharType="end" w:fldLock="0"/>
-      </w:r>
-      <w:r>
-        <w:rPr>
-          <w:rtl w:val="0"/>
-          <w:lang w:val="en-US"/>
-        </w:rPr>
-        <w:t xml:space="preserve"> [69] that year.  It</w:t>
-      </w:r>
-      <w:r>
-        <w:rPr>
-          <w:rtl w:val="0"/>
-          <w:lang w:val="en-US"/>
-        </w:rPr>
-        <w:t>’</w:t>
-      </w:r>
-      <w:r>
-        <w:rPr>
-          <w:rtl w:val="0"/>
-          <w:lang w:val="en-US"/>
-        </w:rPr>
-        <w:t>s also consistent with the idea that plants cycle cycle most of that carbon dioxide before landfills (food and fiber waste) and the aforementioned plumes release parts of it back.</w:t>
+        <w:t xml:space="preserve"> [45] with </w:t>
+      </w:r>
+      <w:r>
+        <w:rPr>
+          <w:rtl w:val="0"/>
+          <w:lang w:val="en-US"/>
+        </w:rPr>
+        <w:t xml:space="preserve">too few </w:t>
+      </w:r>
+      <w:r>
+        <w:rPr>
+          <w:rtl w:val="0"/>
+          <w:lang w:val="en-US"/>
+        </w:rPr>
+        <w:t>animals</w:t>
+      </w:r>
+      <w:r>
+        <w:rPr>
+          <w:rtl w:val="0"/>
+        </w:rPr>
+        <w:t xml:space="preserve"> </w:t>
+      </w:r>
+      <w:r>
+        <w:rPr>
+          <w:rtl w:val="0"/>
+          <w:lang w:val="en-US"/>
+        </w:rPr>
+        <w:t>or imbalances between grazers and predators.</w:t>
       </w:r>
     </w:p>
     <w:p>
@@ -8315,7 +8396,7 @@
           <w:rtl w:val="0"/>
           <w:lang w:val="en-US"/>
         </w:rPr>
-        <w:t>If anything, 12% is much higher than you</w:t>
+        <w:t>Isotopic analyses that show that fossil fuels are contributing the carbon in the atmosphere are not particularly relevant either.  These would need to rule out that biology isn</w:t>
       </w:r>
       <w:r>
         <w:rPr>
@@ -8329,35 +8410,132 @@
           <w:rtl w:val="0"/>
           <w:lang w:val="en-US"/>
         </w:rPr>
-        <w:t xml:space="preserve">d expect by analyzing the carbon cycle and net carbon dioxide fluxes.  That prompts asking what fossil fuel sources genuinely matter.  A tractor in the middle of a tilled field is one.  As is a military vehicle in a desert.  As are </w:t>
-      </w:r>
-      <w:r>
-        <w:rPr>
-          <w:rtl w:val="0"/>
-          <w:lang w:val="en-US"/>
-        </w:rPr>
-        <w:t xml:space="preserve">commercial </w:t>
-      </w:r>
-      <w:r>
-        <w:rPr>
-          <w:rtl w:val="0"/>
-          <w:lang w:val="en-US"/>
-        </w:rPr>
-        <w:t>and military sea vessels</w:t>
-      </w:r>
-      <w:r>
-        <w:rPr>
-          <w:rtl w:val="0"/>
-          <w:lang w:val="en-US"/>
-        </w:rPr>
-        <w:t xml:space="preserve"> and aircrafts</w:t>
-      </w:r>
-      <w:r>
-        <w:rPr>
-          <w:rtl w:val="0"/>
-          <w:lang w:val="en-US"/>
-        </w:rPr>
-        <w:t>.  Any source that emits carbon dioxide without nearby plants potentially contributes.  Industrial smokestacks in particular.  Coal power stations, metallurgy, glass, and so on are likely why fossil fuels contribute so much.</w:t>
+        <w:t xml:space="preserve">t cycling the carbon first.  None do insofar as this author could find.  That could be done with an isotopic analysis of plants and soils near busy roads or industrial smokestacks.  Plus, a </w:t>
+      </w:r>
+      <w:r>
+        <w:rPr>
+          <w:rStyle w:val="Hyperlink.0"/>
+        </w:rPr>
+        <w:fldChar w:fldCharType="begin" w:fldLock="0"/>
+      </w:r>
+      <w:r>
+        <w:rPr>
+          <w:rStyle w:val="Hyperlink.0"/>
+        </w:rPr>
+        <w:instrText xml:space="preserve"> HYPERLINK "https://pubmed.ncbi.nlm.nih.gov/34995221/"</w:instrText>
+      </w:r>
+      <w:r>
+        <w:rPr>
+          <w:rStyle w:val="Hyperlink.0"/>
+        </w:rPr>
+        <w:fldChar w:fldCharType="separate" w:fldLock="0"/>
+      </w:r>
+      <w:r>
+        <w:rPr>
+          <w:rStyle w:val="Hyperlink.0"/>
+          <w:rtl w:val="0"/>
+          <w:lang w:val="en-US"/>
+        </w:rPr>
+        <w:t>recent study led by Kenneth Skrable</w:t>
+      </w:r>
+      <w:r>
+        <w:rPr/>
+        <w:fldChar w:fldCharType="end" w:fldLock="0"/>
+      </w:r>
+      <w:r>
+        <w:rPr>
+          <w:rtl w:val="0"/>
+          <w:lang w:val="en-US"/>
+        </w:rPr>
+        <w:t xml:space="preserve"> [68] found that fossil fuels contribute only 12% of the carbon.  That low number would explain the 2020 rise in atmospheric carbon dioxide, which </w:t>
+      </w:r>
+      <w:r>
+        <w:rPr>
+          <w:rStyle w:val="Hyperlink.0"/>
+        </w:rPr>
+        <w:fldChar w:fldCharType="begin" w:fldLock="0"/>
+      </w:r>
+      <w:r>
+        <w:rPr>
+          <w:rStyle w:val="Hyperlink.0"/>
+        </w:rPr>
+        <w:instrText xml:space="preserve"> HYPERLINK "https://gml.noaa.gov/ccgg/trends/"</w:instrText>
+      </w:r>
+      <w:r>
+        <w:rPr>
+          <w:rStyle w:val="Hyperlink.0"/>
+        </w:rPr>
+        <w:fldChar w:fldCharType="separate" w:fldLock="0"/>
+      </w:r>
+      <w:r>
+        <w:rPr>
+          <w:rStyle w:val="Hyperlink.0"/>
+          <w:rtl w:val="0"/>
+          <w:lang w:val="en-US"/>
+        </w:rPr>
+        <w:t>increased like clockwork</w:t>
+      </w:r>
+      <w:r>
+        <w:rPr/>
+        <w:fldChar w:fldCharType="end" w:fldLock="0"/>
+      </w:r>
+      <w:r>
+        <w:rPr>
+          <w:rtl w:val="0"/>
+          <w:lang w:val="en-US"/>
+        </w:rPr>
+        <w:t xml:space="preserve"> [56] despite the </w:t>
+      </w:r>
+      <w:r>
+        <w:rPr>
+          <w:rStyle w:val="Hyperlink.0"/>
+        </w:rPr>
+        <w:fldChar w:fldCharType="begin" w:fldLock="0"/>
+      </w:r>
+      <w:r>
+        <w:rPr>
+          <w:rStyle w:val="Hyperlink.0"/>
+        </w:rPr>
+        <w:instrText xml:space="preserve"> HYPERLINK "https://www.iea.org/articles/global-energy-review-co2-emissions-in-2020"</w:instrText>
+      </w:r>
+      <w:r>
+        <w:rPr>
+          <w:rStyle w:val="Hyperlink.0"/>
+        </w:rPr>
+        <w:fldChar w:fldCharType="separate" w:fldLock="0"/>
+      </w:r>
+      <w:r>
+        <w:rPr>
+          <w:rStyle w:val="Hyperlink.0"/>
+          <w:rtl w:val="0"/>
+          <w:lang w:val="en-US"/>
+        </w:rPr>
+        <w:t>drop in fossil fuel use</w:t>
+      </w:r>
+      <w:r>
+        <w:rPr/>
+        <w:fldChar w:fldCharType="end" w:fldLock="0"/>
+      </w:r>
+      <w:r>
+        <w:rPr>
+          <w:rtl w:val="0"/>
+          <w:lang w:val="en-US"/>
+        </w:rPr>
+        <w:t xml:space="preserve"> [69] that year.  It</w:t>
+      </w:r>
+      <w:r>
+        <w:rPr>
+          <w:rtl w:val="0"/>
+          <w:lang w:val="en-US"/>
+        </w:rPr>
+        <w:t>’</w:t>
+      </w:r>
+      <w:r>
+        <w:rPr>
+          <w:rtl w:val="0"/>
+          <w:lang w:val="en-US"/>
+        </w:rPr>
+        <w:t>s also consistent with the idea that plants cycle cycle most of that carbon dioxide before plumes tied to wide open fields and other wide open areas like landfills release parts of it back.</w:t>
       </w:r>
     </w:p>
     <w:p>
@@ -8370,215 +8548,7 @@
           <w:rtl w:val="0"/>
           <w:lang w:val="en-US"/>
         </w:rPr>
-        <w:t xml:space="preserve">Smokestack output could be sequestered using a </w:t>
-      </w:r>
-      <w:r>
-        <w:rPr>
-          <w:rStyle w:val="Hyperlink.0"/>
-        </w:rPr>
-        <w:fldChar w:fldCharType="begin" w:fldLock="0"/>
-      </w:r>
-      <w:r>
-        <w:rPr>
-          <w:rStyle w:val="Hyperlink.0"/>
-        </w:rPr>
-        <w:instrText xml:space="preserve"> HYPERLINK "https://richsoil.com/rocket-stove-mass-heater.jsp"</w:instrText>
-      </w:r>
-      <w:r>
-        <w:rPr>
-          <w:rStyle w:val="Hyperlink.0"/>
-        </w:rPr>
-        <w:fldChar w:fldCharType="separate" w:fldLock="0"/>
-      </w:r>
-      <w:r>
-        <w:rPr>
-          <w:rStyle w:val="Hyperlink.0"/>
-          <w:rtl w:val="0"/>
-          <w:lang w:val="en-US"/>
-        </w:rPr>
-        <w:t>rocket mass heater</w:t>
-      </w:r>
-      <w:r>
-        <w:rPr/>
-        <w:fldChar w:fldCharType="end" w:fldLock="0"/>
-      </w:r>
-      <w:r>
-        <w:rPr>
-          <w:rtl w:val="0"/>
-          <w:lang w:val="en-US"/>
-        </w:rPr>
-        <w:t xml:space="preserve"> [70] like setup if carbon dioxide was a concern.</w:t>
-      </w:r>
-      <w:r>
-        <w:rPr>
-          <w:rtl w:val="0"/>
-          <w:lang w:val="en-US"/>
-        </w:rPr>
-        <w:t xml:space="preserve">  Such a setup would do away with purifying carbon dioxide, which is </w:t>
-      </w:r>
-      <w:r>
-        <w:rPr>
-          <w:rtl w:val="0"/>
-          <w:lang w:val="en-US"/>
-        </w:rPr>
-        <w:t>hard</w:t>
-      </w:r>
-      <w:r>
-        <w:rPr>
-          <w:rtl w:val="0"/>
-          <w:lang w:val="en-US"/>
-        </w:rPr>
-        <w:t>, and transporting and storing it, which are dangerous.</w:t>
-      </w:r>
-      <w:r>
-        <w:rPr>
-          <w:rtl w:val="0"/>
-          <w:lang w:val="en-US"/>
-        </w:rPr>
-        <w:t xml:space="preserve">  Instead, capture the output as is, and process it as relevant.  Put the heat to good use, like urban heating or drying wood pellets.  Then pipe the output towards plants using a </w:t>
-      </w:r>
-      <w:r>
-        <w:rPr>
-          <w:rtl w:val="0"/>
-        </w:rPr>
-        <w:t xml:space="preserve">setup </w:t>
-      </w:r>
-      <w:r>
-        <w:rPr>
-          <w:rtl w:val="0"/>
-          <w:lang w:val="en-US"/>
-        </w:rPr>
-        <w:t xml:space="preserve">that borrows from </w:t>
-      </w:r>
-      <w:r>
-        <w:rPr>
-          <w:rtl w:val="0"/>
-          <w:lang w:val="en-US"/>
-        </w:rPr>
-        <w:t xml:space="preserve">drip irrigation </w:t>
-      </w:r>
-      <w:r>
-        <w:rPr>
-          <w:rtl w:val="0"/>
-          <w:lang w:val="en-US"/>
-        </w:rPr>
-        <w:t xml:space="preserve">and open air </w:t>
-      </w:r>
-      <w:r>
-        <w:rPr>
-          <w:rStyle w:val="Hyperlink.0"/>
-        </w:rPr>
-        <w:fldChar w:fldCharType="begin" w:fldLock="0"/>
-      </w:r>
-      <w:r>
-        <w:rPr>
-          <w:rStyle w:val="Hyperlink.0"/>
-        </w:rPr>
-        <w:instrText xml:space="preserve"> HYPERLINK "https://www.ornl.gov/content/free-air-carbon-dioxide-enrichment-face-data-management-system"</w:instrText>
-      </w:r>
-      <w:r>
-        <w:rPr>
-          <w:rStyle w:val="Hyperlink.0"/>
-        </w:rPr>
-        <w:fldChar w:fldCharType="separate" w:fldLock="0"/>
-      </w:r>
-      <w:r>
-        <w:rPr>
-          <w:rStyle w:val="Hyperlink.0"/>
-          <w:rtl w:val="0"/>
-          <w:lang w:val="en-US"/>
-        </w:rPr>
-        <w:t>carbon dioxide enrichment experiments</w:t>
-      </w:r>
-      <w:r>
-        <w:rPr/>
-        <w:fldChar w:fldCharType="end" w:fldLock="0"/>
-      </w:r>
-      <w:r>
-        <w:rPr>
-          <w:rtl w:val="0"/>
-          <w:lang w:val="en-US"/>
-        </w:rPr>
-        <w:t xml:space="preserve"> [71].  Hemp is able to soak up toxins </w:t>
-      </w:r>
-      <w:r>
-        <w:rPr>
-          <w:rStyle w:val="Hyperlink.0"/>
-        </w:rPr>
-        <w:fldChar w:fldCharType="begin" w:fldLock="0"/>
-      </w:r>
-      <w:r>
-        <w:rPr>
-          <w:rStyle w:val="Hyperlink.0"/>
-        </w:rPr>
-        <w:instrText xml:space="preserve"> HYPERLINK "https://www.sciencedirect.com/science/article/abs/pii/S0926669022000759"</w:instrText>
-      </w:r>
-      <w:r>
-        <w:rPr>
-          <w:rStyle w:val="Hyperlink.0"/>
-        </w:rPr>
-        <w:fldChar w:fldCharType="separate" w:fldLock="0"/>
-      </w:r>
-      <w:r>
-        <w:rPr>
-          <w:rStyle w:val="Hyperlink.0"/>
-          <w:rtl w:val="0"/>
-          <w:lang w:val="en-US"/>
-        </w:rPr>
-        <w:t>without compromising its industrial uses</w:t>
-      </w:r>
-      <w:r>
-        <w:rPr/>
-        <w:fldChar w:fldCharType="end" w:fldLock="0"/>
-      </w:r>
-      <w:r>
-        <w:rPr>
-          <w:rtl w:val="0"/>
-          <w:lang w:val="en-US"/>
-        </w:rPr>
-        <w:t xml:space="preserve"> </w:t>
-      </w:r>
-      <w:r>
-        <w:rPr>
-          <w:rtl w:val="0"/>
-          <w:lang w:val="pt-PT"/>
-        </w:rPr>
-        <w:t>[7</w:t>
-      </w:r>
-      <w:r>
-        <w:rPr>
-          <w:rtl w:val="0"/>
-          <w:lang w:val="en-US"/>
-        </w:rPr>
-        <w:t>2</w:t>
-      </w:r>
-      <w:r>
-        <w:rPr>
-          <w:rtl w:val="0"/>
-          <w:lang w:val="pt-PT"/>
-        </w:rPr>
-        <w:t>]</w:t>
-      </w:r>
-      <w:r>
-        <w:rPr>
-          <w:rtl w:val="0"/>
-          <w:lang w:val="en-US"/>
-        </w:rPr>
-        <w:t xml:space="preserve">, which include construction, </w:t>
-      </w:r>
-      <w:r>
-        <w:rPr>
-          <w:rtl w:val="0"/>
-          <w:lang w:val="en-US"/>
-        </w:rPr>
-        <w:t xml:space="preserve">plastics, </w:t>
-      </w:r>
-      <w:r>
-        <w:rPr>
-          <w:rtl w:val="0"/>
-          <w:lang w:val="en-US"/>
-        </w:rPr>
-        <w:t>and paper.  Streaming the output towards ponds would work too.  Duckweed grows fast and feasts on sewage.  It</w:t>
+        <w:t>If anything, 12% is much higher than you</w:t>
       </w:r>
       <w:r>
         <w:rPr>
@@ -8592,109 +8562,35 @@
           <w:rtl w:val="0"/>
           <w:lang w:val="en-US"/>
         </w:rPr>
-        <w:t xml:space="preserve">s a promising option to </w:t>
-      </w:r>
-      <w:r>
-        <w:rPr>
-          <w:rStyle w:val="Hyperlink.0"/>
-        </w:rPr>
-        <w:fldChar w:fldCharType="begin" w:fldLock="0"/>
-      </w:r>
-      <w:r>
-        <w:rPr>
-          <w:rStyle w:val="Hyperlink.0"/>
-        </w:rPr>
-        <w:instrText xml:space="preserve"> HYPERLINK "https://www.mdpi.com/1422-0067/23/23/15231"</w:instrText>
-      </w:r>
-      <w:r>
-        <w:rPr>
-          <w:rStyle w:val="Hyperlink.0"/>
-        </w:rPr>
-        <w:fldChar w:fldCharType="separate" w:fldLock="0"/>
-      </w:r>
-      <w:r>
-        <w:rPr>
-          <w:rStyle w:val="Hyperlink.0"/>
-          <w:rtl w:val="0"/>
-          <w:lang w:val="en-US"/>
-        </w:rPr>
-        <w:t>make biofuels</w:t>
-      </w:r>
-      <w:r>
-        <w:rPr/>
-        <w:fldChar w:fldCharType="end" w:fldLock="0"/>
-      </w:r>
-      <w:r>
-        <w:rPr>
-          <w:rtl w:val="0"/>
-          <w:lang w:val="en-US"/>
-        </w:rPr>
-        <w:t xml:space="preserve"> [73].  And </w:t>
-      </w:r>
-      <w:r>
-        <w:rPr>
-          <w:rtl w:val="0"/>
-          <w:lang w:val="en-US"/>
-        </w:rPr>
-        <w:t>when not laced with toxins</w:t>
-      </w:r>
-      <w:r>
-        <w:rPr>
-          <w:rtl w:val="0"/>
-          <w:lang w:val="en-US"/>
-        </w:rPr>
-        <w:t>, it</w:t>
-      </w:r>
-      <w:r>
-        <w:rPr>
-          <w:rtl w:val="0"/>
-          <w:lang w:val="en-US"/>
-        </w:rPr>
-        <w:t>’</w:t>
-      </w:r>
-      <w:r>
-        <w:rPr>
-          <w:rtl w:val="0"/>
-          <w:lang w:val="en-US"/>
-        </w:rPr>
-        <w:t xml:space="preserve">s a </w:t>
-      </w:r>
-      <w:r>
-        <w:rPr>
-          <w:rStyle w:val="Hyperlink.0"/>
-        </w:rPr>
-        <w:fldChar w:fldCharType="begin" w:fldLock="0"/>
-      </w:r>
-      <w:r>
-        <w:rPr>
-          <w:rStyle w:val="Hyperlink.0"/>
-        </w:rPr>
-        <w:instrText xml:space="preserve"> HYPERLINK "https://www.ncbi.nlm.nih.gov/pmc/articles/PMC9817926/"</w:instrText>
-      </w:r>
-      <w:r>
-        <w:rPr>
-          <w:rStyle w:val="Hyperlink.0"/>
-        </w:rPr>
-        <w:fldChar w:fldCharType="separate" w:fldLock="0"/>
-      </w:r>
-      <w:r>
-        <w:rPr>
-          <w:rStyle w:val="Hyperlink.0"/>
-          <w:rtl w:val="0"/>
-          <w:lang w:val="en-US"/>
-        </w:rPr>
-        <w:t>protein-rich chicken feed</w:t>
-      </w:r>
-      <w:r>
-        <w:rPr/>
-        <w:fldChar w:fldCharType="end" w:fldLock="0"/>
-      </w:r>
-      <w:r>
-        <w:rPr>
-          <w:rtl w:val="0"/>
-          <w:lang w:val="en-US"/>
-        </w:rPr>
-        <w:t xml:space="preserve"> [74].</w:t>
+        <w:t xml:space="preserve">d expect by analyzing the carbon cycle and net carbon dioxide fluxes.  That prompts asking what fossil fuel sources genuinely matter.  A tractor in the middle of a tilled field might be one.  So is a military vehicle in a desert.  So are </w:t>
+      </w:r>
+      <w:r>
+        <w:rPr>
+          <w:rtl w:val="0"/>
+          <w:lang w:val="en-US"/>
+        </w:rPr>
+        <w:t xml:space="preserve">commercial </w:t>
+      </w:r>
+      <w:r>
+        <w:rPr>
+          <w:rtl w:val="0"/>
+          <w:lang w:val="en-US"/>
+        </w:rPr>
+        <w:t>and military sea vessels</w:t>
+      </w:r>
+      <w:r>
+        <w:rPr>
+          <w:rtl w:val="0"/>
+          <w:lang w:val="en-US"/>
+        </w:rPr>
+        <w:t xml:space="preserve"> and aircrafts</w:t>
+      </w:r>
+      <w:r>
+        <w:rPr>
+          <w:rtl w:val="0"/>
+          <w:lang w:val="en-US"/>
+        </w:rPr>
+        <w:t>.  Any source that emits carbon dioxide away from nearby plants potentially contributes, essentially.  Industrial smokestacks in particular.  Coal power stations, metallurgy, glass, and so on are likely why fossil fuels contribute so much.</w:t>
       </w:r>
     </w:p>
     <w:p>
@@ -8707,6 +8603,343 @@
           <w:rtl w:val="0"/>
           <w:lang w:val="en-US"/>
         </w:rPr>
+        <w:t xml:space="preserve">Smokestack output could be sequestered using a </w:t>
+      </w:r>
+      <w:r>
+        <w:rPr>
+          <w:rStyle w:val="Hyperlink.0"/>
+        </w:rPr>
+        <w:fldChar w:fldCharType="begin" w:fldLock="0"/>
+      </w:r>
+      <w:r>
+        <w:rPr>
+          <w:rStyle w:val="Hyperlink.0"/>
+        </w:rPr>
+        <w:instrText xml:space="preserve"> HYPERLINK "https://richsoil.com/rocket-stove-mass-heater.jsp"</w:instrText>
+      </w:r>
+      <w:r>
+        <w:rPr>
+          <w:rStyle w:val="Hyperlink.0"/>
+        </w:rPr>
+        <w:fldChar w:fldCharType="separate" w:fldLock="0"/>
+      </w:r>
+      <w:r>
+        <w:rPr>
+          <w:rStyle w:val="Hyperlink.0"/>
+          <w:rtl w:val="0"/>
+          <w:lang w:val="en-US"/>
+        </w:rPr>
+        <w:t>rocket mass heater</w:t>
+      </w:r>
+      <w:r>
+        <w:rPr/>
+        <w:fldChar w:fldCharType="end" w:fldLock="0"/>
+      </w:r>
+      <w:r>
+        <w:rPr>
+          <w:rtl w:val="0"/>
+          <w:lang w:val="en-US"/>
+        </w:rPr>
+        <w:t xml:space="preserve"> [70] like setup if carbon dioxide was a concern.</w:t>
+      </w:r>
+      <w:r>
+        <w:rPr>
+          <w:rtl w:val="0"/>
+          <w:lang w:val="en-US"/>
+        </w:rPr>
+        <w:t xml:space="preserve">  Such a setup would do away with purifying carbon dioxide, which is </w:t>
+      </w:r>
+      <w:r>
+        <w:rPr>
+          <w:rtl w:val="0"/>
+          <w:lang w:val="en-US"/>
+        </w:rPr>
+        <w:t>hard</w:t>
+      </w:r>
+      <w:r>
+        <w:rPr>
+          <w:rtl w:val="0"/>
+          <w:lang w:val="en-US"/>
+        </w:rPr>
+        <w:t>, and transporting and storing it, which are dangerous.</w:t>
+      </w:r>
+      <w:r>
+        <w:rPr>
+          <w:rtl w:val="0"/>
+          <w:lang w:val="en-US"/>
+        </w:rPr>
+        <w:t xml:space="preserve">  Instead, capture the output as is, and process it as relevant.  Put the heat to good use, like urban heating or drying wood pellets.  Then pipe the output towards plants using a </w:t>
+      </w:r>
+      <w:r>
+        <w:rPr>
+          <w:rtl w:val="0"/>
+        </w:rPr>
+        <w:t xml:space="preserve">setup </w:t>
+      </w:r>
+      <w:r>
+        <w:rPr>
+          <w:rtl w:val="0"/>
+          <w:lang w:val="en-US"/>
+        </w:rPr>
+        <w:t xml:space="preserve">that borrows from </w:t>
+      </w:r>
+      <w:r>
+        <w:rPr>
+          <w:rtl w:val="0"/>
+          <w:lang w:val="en-US"/>
+        </w:rPr>
+        <w:t xml:space="preserve">drip irrigation </w:t>
+      </w:r>
+      <w:r>
+        <w:rPr>
+          <w:rtl w:val="0"/>
+          <w:lang w:val="en-US"/>
+        </w:rPr>
+        <w:t xml:space="preserve">and open air </w:t>
+      </w:r>
+      <w:r>
+        <w:rPr>
+          <w:rStyle w:val="Hyperlink.0"/>
+        </w:rPr>
+        <w:fldChar w:fldCharType="begin" w:fldLock="0"/>
+      </w:r>
+      <w:r>
+        <w:rPr>
+          <w:rStyle w:val="Hyperlink.0"/>
+        </w:rPr>
+        <w:instrText xml:space="preserve"> HYPERLINK "https://www.ornl.gov/content/free-air-carbon-dioxide-enrichment-face-data-management-system"</w:instrText>
+      </w:r>
+      <w:r>
+        <w:rPr>
+          <w:rStyle w:val="Hyperlink.0"/>
+        </w:rPr>
+        <w:fldChar w:fldCharType="separate" w:fldLock="0"/>
+      </w:r>
+      <w:r>
+        <w:rPr>
+          <w:rStyle w:val="Hyperlink.0"/>
+          <w:rtl w:val="0"/>
+          <w:lang w:val="en-US"/>
+        </w:rPr>
+        <w:t>carbon dioxide enrichment experiments</w:t>
+      </w:r>
+      <w:r>
+        <w:rPr/>
+        <w:fldChar w:fldCharType="end" w:fldLock="0"/>
+      </w:r>
+      <w:r>
+        <w:rPr>
+          <w:rtl w:val="0"/>
+          <w:lang w:val="en-US"/>
+        </w:rPr>
+        <w:t xml:space="preserve"> [71].  Hemp is able to soak up toxins </w:t>
+      </w:r>
+      <w:r>
+        <w:rPr>
+          <w:rStyle w:val="Hyperlink.0"/>
+        </w:rPr>
+        <w:fldChar w:fldCharType="begin" w:fldLock="0"/>
+      </w:r>
+      <w:r>
+        <w:rPr>
+          <w:rStyle w:val="Hyperlink.0"/>
+        </w:rPr>
+        <w:instrText xml:space="preserve"> HYPERLINK "https://www.sciencedirect.com/science/article/abs/pii/S0926669022000759"</w:instrText>
+      </w:r>
+      <w:r>
+        <w:rPr>
+          <w:rStyle w:val="Hyperlink.0"/>
+        </w:rPr>
+        <w:fldChar w:fldCharType="separate" w:fldLock="0"/>
+      </w:r>
+      <w:r>
+        <w:rPr>
+          <w:rStyle w:val="Hyperlink.0"/>
+          <w:rtl w:val="0"/>
+          <w:lang w:val="en-US"/>
+        </w:rPr>
+        <w:t>without compromising its industrial uses</w:t>
+      </w:r>
+      <w:r>
+        <w:rPr/>
+        <w:fldChar w:fldCharType="end" w:fldLock="0"/>
+      </w:r>
+      <w:r>
+        <w:rPr>
+          <w:rtl w:val="0"/>
+          <w:lang w:val="en-US"/>
+        </w:rPr>
+        <w:t xml:space="preserve"> </w:t>
+      </w:r>
+      <w:r>
+        <w:rPr>
+          <w:rtl w:val="0"/>
+          <w:lang w:val="pt-PT"/>
+        </w:rPr>
+        <w:t>[7</w:t>
+      </w:r>
+      <w:r>
+        <w:rPr>
+          <w:rtl w:val="0"/>
+          <w:lang w:val="en-US"/>
+        </w:rPr>
+        <w:t>2</w:t>
+      </w:r>
+      <w:r>
+        <w:rPr>
+          <w:rtl w:val="0"/>
+          <w:lang w:val="pt-PT"/>
+        </w:rPr>
+        <w:t>]</w:t>
+      </w:r>
+      <w:r>
+        <w:rPr>
+          <w:rtl w:val="0"/>
+          <w:lang w:val="en-US"/>
+        </w:rPr>
+        <w:t xml:space="preserve">, which include construction, </w:t>
+      </w:r>
+      <w:r>
+        <w:rPr>
+          <w:rtl w:val="0"/>
+          <w:lang w:val="en-US"/>
+        </w:rPr>
+        <w:t xml:space="preserve">plastics, </w:t>
+      </w:r>
+      <w:r>
+        <w:rPr>
+          <w:rtl w:val="0"/>
+          <w:lang w:val="en-US"/>
+        </w:rPr>
+        <w:t>and paper.  Streaming the output towards ponds would work too.  Duckweed grows fast and feasts on sewage.  It</w:t>
+      </w:r>
+      <w:r>
+        <w:rPr>
+          <w:rtl w:val="0"/>
+          <w:lang w:val="en-US"/>
+        </w:rPr>
+        <w:t>’</w:t>
+      </w:r>
+      <w:r>
+        <w:rPr>
+          <w:rtl w:val="0"/>
+          <w:lang w:val="en-US"/>
+        </w:rPr>
+        <w:t xml:space="preserve">s a promising option to </w:t>
+      </w:r>
+      <w:r>
+        <w:rPr>
+          <w:rStyle w:val="Hyperlink.0"/>
+        </w:rPr>
+        <w:fldChar w:fldCharType="begin" w:fldLock="0"/>
+      </w:r>
+      <w:r>
+        <w:rPr>
+          <w:rStyle w:val="Hyperlink.0"/>
+        </w:rPr>
+        <w:instrText xml:space="preserve"> HYPERLINK "https://www.mdpi.com/1422-0067/23/23/15231"</w:instrText>
+      </w:r>
+      <w:r>
+        <w:rPr>
+          <w:rStyle w:val="Hyperlink.0"/>
+        </w:rPr>
+        <w:fldChar w:fldCharType="separate" w:fldLock="0"/>
+      </w:r>
+      <w:r>
+        <w:rPr>
+          <w:rStyle w:val="Hyperlink.0"/>
+          <w:rtl w:val="0"/>
+          <w:lang w:val="en-US"/>
+        </w:rPr>
+        <w:t>make biofuels</w:t>
+      </w:r>
+      <w:r>
+        <w:rPr/>
+        <w:fldChar w:fldCharType="end" w:fldLock="0"/>
+      </w:r>
+      <w:r>
+        <w:rPr>
+          <w:rtl w:val="0"/>
+          <w:lang w:val="en-US"/>
+        </w:rPr>
+        <w:t xml:space="preserve"> [73].  And </w:t>
+      </w:r>
+      <w:r>
+        <w:rPr>
+          <w:rtl w:val="0"/>
+          <w:lang w:val="en-US"/>
+        </w:rPr>
+        <w:t>when not laced with toxins</w:t>
+      </w:r>
+      <w:r>
+        <w:rPr>
+          <w:rtl w:val="0"/>
+          <w:lang w:val="en-US"/>
+        </w:rPr>
+        <w:t>, it</w:t>
+      </w:r>
+      <w:r>
+        <w:rPr>
+          <w:rtl w:val="0"/>
+          <w:lang w:val="en-US"/>
+        </w:rPr>
+        <w:t>’</w:t>
+      </w:r>
+      <w:r>
+        <w:rPr>
+          <w:rtl w:val="0"/>
+          <w:lang w:val="en-US"/>
+        </w:rPr>
+        <w:t xml:space="preserve">s a </w:t>
+      </w:r>
+      <w:r>
+        <w:rPr>
+          <w:rStyle w:val="Hyperlink.0"/>
+        </w:rPr>
+        <w:fldChar w:fldCharType="begin" w:fldLock="0"/>
+      </w:r>
+      <w:r>
+        <w:rPr>
+          <w:rStyle w:val="Hyperlink.0"/>
+        </w:rPr>
+        <w:instrText xml:space="preserve"> HYPERLINK "https://www.ncbi.nlm.nih.gov/pmc/articles/PMC9817926/"</w:instrText>
+      </w:r>
+      <w:r>
+        <w:rPr>
+          <w:rStyle w:val="Hyperlink.0"/>
+        </w:rPr>
+        <w:fldChar w:fldCharType="separate" w:fldLock="0"/>
+      </w:r>
+      <w:r>
+        <w:rPr>
+          <w:rStyle w:val="Hyperlink.0"/>
+          <w:rtl w:val="0"/>
+          <w:lang w:val="en-US"/>
+        </w:rPr>
+        <w:t>protein-rich chicken feed</w:t>
+      </w:r>
+      <w:r>
+        <w:rPr/>
+        <w:fldChar w:fldCharType="end" w:fldLock="0"/>
+      </w:r>
+      <w:r>
+        <w:rPr>
+          <w:rtl w:val="0"/>
+          <w:lang w:val="en-US"/>
+        </w:rPr>
+        <w:t xml:space="preserve"> [74].</w:t>
+      </w:r>
+    </w:p>
+    <w:p>
+      <w:pPr>
+        <w:pStyle w:val="Body.0"/>
+        <w:bidi w:val="0"/>
+      </w:pPr>
+      <w:r>
+        <w:rPr>
+          <w:rtl w:val="0"/>
+          <w:lang w:val="en-US"/>
+        </w:rPr>
         <w:t xml:space="preserve">Alternatively, letting the carbon dioxide up escape works too.  The </w:t>
       </w:r>
       <w:r>
@@ -8893,7 +9126,7 @@
           <w:rtl w:val="0"/>
           <w:lang w:val="en-US"/>
         </w:rPr>
-        <w:t xml:space="preserve"> look negligible.  We</w:t>
+        <w:t xml:space="preserve"> look negligible.  Lastly, we</w:t>
       </w:r>
       <w:r>
         <w:rPr>
@@ -8907,7 +9140,7 @@
           <w:rtl w:val="0"/>
           <w:lang w:val="en-US"/>
         </w:rPr>
-        <w:t xml:space="preserve">ve then put forward a canopy loss based explanation for the modern rise in atmospheric carbon dioxide.  </w:t>
+        <w:t xml:space="preserve">ve put forward a canopy loss based explanation for the modern rise in atmospheric carbon dioxide.  </w:t>
       </w:r>
       <w:r>
         <w:rPr>
@@ -8977,7 +9210,7 @@
           <w:rtl w:val="0"/>
           <w:lang w:val="en-US"/>
         </w:rPr>
-        <w:t xml:space="preserve">  Research is arguably needed to confirm how well these solutions curb the aforementioned plumes, but it seems safe to suggest that plants will happily soak up carbon dioxide.</w:t>
+        <w:t xml:space="preserve">  Research is arguably needed to confirm how well these solutions curb the aforementioned plumes, but it seems safe to assert that plants will happily soak up carbon dioxide.</w:t>
       </w:r>
     </w:p>
     <w:p>
@@ -8990,7 +9223,7 @@
           <w:rtl w:val="0"/>
           <w:lang w:val="en-US"/>
         </w:rPr>
-        <w:t xml:space="preserve">In light of the energy that has been spent on climate science to date, it is fair to raise that the carbon cycle and the carbon accounting framework shape conversations without their users noticing.  Whether the two have been designed to be </w:t>
+        <w:t xml:space="preserve">The energy that has been poured into climate science to date makes it fair to raise that the carbon cycle and the carbon accounting framework shape conversations without their users noticing.  Whether these concepts have been designed to be </w:t>
       </w:r>
       <w:r>
         <w:rPr>
@@ -9115,7 +9348,7 @@
           <w:rtl w:val="0"/>
           <w:lang w:val="en-US"/>
         </w:rPr>
-        <w:t xml:space="preserve"> [77] before events </w:t>
+        <w:t xml:space="preserve"> [77] before it </w:t>
       </w:r>
       <w:r>
         <w:rPr>
@@ -9141,7 +9374,7 @@
           <w:rtl w:val="0"/>
           <w:lang w:val="en-US"/>
         </w:rPr>
-        <w:t>catch up with them</w:t>
+        <w:t>catches up with them</w:t>
       </w:r>
       <w:r>
         <w:rPr/>
@@ -9220,7 +9453,7 @@
         <w:rPr>
           <w:rStyle w:val="Hyperlink.0"/>
         </w:rPr>
-        <w:instrText xml:space="preserve"> HYPERLINK "https://www.youtube.com/watch?v=Py5GoYn5nJU"</w:instrText>
+        <w:instrText xml:space="preserve"> HYPERLINK "https://www.youtube.com/watch?v=TvHco_GL4Mo"</w:instrText>
       </w:r>
       <w:r>
         <w:rPr>
@@ -9234,7 +9467,7 @@
           <w:rtl w:val="0"/>
           <w:lang w:val="en-US"/>
         </w:rPr>
-        <w:t>man-made desertification</w:t>
+        <w:t>man-made</w:t>
       </w:r>
       <w:r>
         <w:rPr/>
@@ -9243,16 +9476,15 @@
       <w:r>
         <w:rPr>
           <w:rtl w:val="0"/>
-          <w:lang w:val="pt-PT"/>
-        </w:rPr>
-        <w:t xml:space="preserve"> [12]</w:t>
-      </w:r>
-      <w:r>
-        <w:rPr>
-          <w:rtl w:val="0"/>
-          <w:lang w:val="en-US"/>
-        </w:rPr>
-        <w:t xml:space="preserve"> and </w:t>
+        </w:rPr>
+        <w:t xml:space="preserve"> </w:t>
+      </w:r>
+      <w:r>
+        <w:rPr>
+          <w:rtl w:val="0"/>
+          <w:lang w:val="en-US"/>
+        </w:rPr>
+        <w:t xml:space="preserve">[10] </w:t>
       </w:r>
       <w:r>
         <w:rPr>
@@ -9264,7 +9496,7 @@
         <w:rPr>
           <w:rStyle w:val="Hyperlink.0"/>
         </w:rPr>
-        <w:instrText xml:space="preserve"> HYPERLINK "https://www.corbettreport.com/timball/"</w:instrText>
+        <w:instrText xml:space="preserve"> HYPERLINK "https://www.youtube.com/watch?v=Py5GoYn5nJU"</w:instrText>
       </w:r>
       <w:r>
         <w:rPr>
@@ -9278,7 +9510,7 @@
           <w:rtl w:val="0"/>
           <w:lang w:val="en-US"/>
         </w:rPr>
-        <w:t>other factors</w:t>
+        <w:t>desertification</w:t>
       </w:r>
       <w:r>
         <w:rPr/>
@@ -9287,9 +9519,16 @@
       <w:r>
         <w:rPr>
           <w:rtl w:val="0"/>
-          <w:lang w:val="en-US"/>
-        </w:rPr>
-        <w:t xml:space="preserve"> [79] like </w:t>
+          <w:lang w:val="pt-PT"/>
+        </w:rPr>
+        <w:t xml:space="preserve"> [12]</w:t>
+      </w:r>
+      <w:r>
+        <w:rPr>
+          <w:rtl w:val="0"/>
+          <w:lang w:val="en-US"/>
+        </w:rPr>
+        <w:t xml:space="preserve"> and </w:t>
       </w:r>
       <w:r>
         <w:rPr>
@@ -9301,7 +9540,7 @@
         <w:rPr>
           <w:rStyle w:val="Hyperlink.0"/>
         </w:rPr>
-        <w:instrText xml:space="preserve"> HYPERLINK "https://www.youtube.com/watch?v=3BJKY1fiSdc"</w:instrText>
+        <w:instrText xml:space="preserve"> HYPERLINK "https://www.corbettreport.com/timball/"</w:instrText>
       </w:r>
       <w:r>
         <w:rPr>
@@ -9315,7 +9554,7 @@
           <w:rtl w:val="0"/>
           <w:lang w:val="en-US"/>
         </w:rPr>
-        <w:t>volcanic activities</w:t>
+        <w:t>other factors</w:t>
       </w:r>
       <w:r>
         <w:rPr/>
@@ -9326,20 +9565,21 @@
           <w:rtl w:val="0"/>
           <w:lang w:val="en-US"/>
         </w:rPr>
-        <w:t xml:space="preserve"> [80] that are no cause for concern.  Or into</w:t>
-      </w:r>
-      <w:r>
-        <w:rPr>
-          <w:rtl w:val="0"/>
-        </w:rPr>
-        <w:t xml:space="preserve"> </w:t>
-      </w:r>
-      <w:r>
-        <w:rPr>
-          <w:rtl w:val="0"/>
-          <w:lang w:val="en-US"/>
-        </w:rPr>
-        <w:t xml:space="preserve">how </w:t>
+        <w:t xml:space="preserve"> [79] </w:t>
+      </w:r>
+      <w:r>
+        <w:rPr>
+          <w:rtl w:val="0"/>
+          <w:lang w:val="en-US"/>
+        </w:rPr>
+        <w:t>that are no cause for concern</w:t>
+      </w:r>
+      <w:r>
+        <w:rPr>
+          <w:rtl w:val="0"/>
+          <w:lang w:val="en-US"/>
+        </w:rPr>
+        <w:t xml:space="preserve">, such as </w:t>
       </w:r>
       <w:r>
         <w:rPr>
@@ -9351,7 +9591,7 @@
         <w:rPr>
           <w:rStyle w:val="Hyperlink.0"/>
         </w:rPr>
-        <w:instrText xml:space="preserve"> HYPERLINK "https://www.sciencedirect.com/science/article/abs/pii/S0378112722006351"</w:instrText>
+        <w:instrText xml:space="preserve"> HYPERLINK "https://www.youtube.com/watch?v=3BJKY1fiSdc"</w:instrText>
       </w:r>
       <w:r>
         <w:rPr>
@@ -9365,7 +9605,7 @@
           <w:rtl w:val="0"/>
           <w:lang w:val="en-US"/>
         </w:rPr>
-        <w:t>forest mismanagement</w:t>
+        <w:t>volcanic activities</w:t>
       </w:r>
       <w:r>
         <w:rPr/>
@@ -9376,7 +9616,20 @@
           <w:rtl w:val="0"/>
           <w:lang w:val="en-US"/>
         </w:rPr>
-        <w:t xml:space="preserve"> [81] and </w:t>
+        <w:t xml:space="preserve"> [80].  Or into</w:t>
+      </w:r>
+      <w:r>
+        <w:rPr>
+          <w:rtl w:val="0"/>
+        </w:rPr>
+        <w:t xml:space="preserve"> </w:t>
+      </w:r>
+      <w:r>
+        <w:rPr>
+          <w:rtl w:val="0"/>
+          <w:lang w:val="en-US"/>
+        </w:rPr>
+        <w:t xml:space="preserve">what </w:t>
       </w:r>
       <w:r>
         <w:rPr>
@@ -9388,7 +9641,7 @@
         <w:rPr>
           <w:rStyle w:val="Hyperlink.0"/>
         </w:rPr>
-        <w:instrText xml:space="preserve"> HYPERLINK "https://journaljgeesi.com/index.php/JGEESI/article/view/16"</w:instrText>
+        <w:instrText xml:space="preserve"> HYPERLINK "https://www.sciencedirect.com/science/article/abs/pii/S0378112722006351"</w:instrText>
       </w:r>
       <w:r>
         <w:rPr>
@@ -9402,7 +9655,7 @@
           <w:rtl w:val="0"/>
           <w:lang w:val="en-US"/>
         </w:rPr>
-        <w:t>stratospheric releases of coal fly ash</w:t>
+        <w:t>forest mismanagement</w:t>
       </w:r>
       <w:r>
         <w:rPr/>
@@ -9411,6 +9664,43 @@
       <w:r>
         <w:rPr>
           <w:rtl w:val="0"/>
+          <w:lang w:val="en-US"/>
+        </w:rPr>
+        <w:t xml:space="preserve"> [81] and </w:t>
+      </w:r>
+      <w:r>
+        <w:rPr>
+          <w:rStyle w:val="Hyperlink.0"/>
+        </w:rPr>
+        <w:fldChar w:fldCharType="begin" w:fldLock="0"/>
+      </w:r>
+      <w:r>
+        <w:rPr>
+          <w:rStyle w:val="Hyperlink.0"/>
+        </w:rPr>
+        <w:instrText xml:space="preserve"> HYPERLINK "https://journaljgeesi.com/index.php/JGEESI/article/view/16"</w:instrText>
+      </w:r>
+      <w:r>
+        <w:rPr>
+          <w:rStyle w:val="Hyperlink.0"/>
+        </w:rPr>
+        <w:fldChar w:fldCharType="separate" w:fldLock="0"/>
+      </w:r>
+      <w:r>
+        <w:rPr>
+          <w:rStyle w:val="Hyperlink.0"/>
+          <w:rtl w:val="0"/>
+          <w:lang w:val="en-US"/>
+        </w:rPr>
+        <w:t>stratospheric releases of coal fly ash</w:t>
+      </w:r>
+      <w:r>
+        <w:rPr/>
+        <w:fldChar w:fldCharType="end" w:fldLock="0"/>
+      </w:r>
+      <w:r>
+        <w:rPr>
+          <w:rtl w:val="0"/>
           <w:lang w:val="pt-PT"/>
         </w:rPr>
         <w:t xml:space="preserve"> [</w:t>
@@ -9434,7 +9724,7 @@
           <w:rtl w:val="0"/>
           <w:lang w:val="en-US"/>
         </w:rPr>
-        <w:t xml:space="preserve"> affect wildfire risk.</w:t>
+        <w:t xml:space="preserve"> do to wildfire risk.</w:t>
       </w:r>
     </w:p>
     <w:p>
@@ -9447,7 +9737,7 @@
           <w:rtl w:val="0"/>
           <w:lang w:val="en-US"/>
         </w:rPr>
-        <w:t xml:space="preserve">Nature conservation offers many more examples </w:t>
+        <w:t xml:space="preserve">Nature conservation offers many other examples </w:t>
       </w:r>
       <w:r>
         <w:rPr>
@@ -9475,19 +9765,25 @@
           <w:rtl w:val="0"/>
           <w:lang w:val="en-US"/>
         </w:rPr>
-        <w:t xml:space="preserve">and </w:t>
-      </w:r>
-      <w:r>
-        <w:rPr>
-          <w:rtl w:val="0"/>
-          <w:lang w:val="en-US"/>
-        </w:rPr>
-        <w:t xml:space="preserve">black herders encroach and poach bushmeat. </w:t>
-      </w:r>
-      <w:r>
-        <w:rPr>
-          <w:rtl w:val="0"/>
-          <w:lang w:val="en-US"/>
+        <w:t xml:space="preserve">but </w:t>
+      </w:r>
+      <w:r>
+        <w:rPr>
+          <w:rtl w:val="0"/>
+          <w:lang w:val="en-US"/>
+        </w:rPr>
+        <w:t>black herders encroach and poach bushmeat</w:t>
+      </w:r>
+      <w:r>
+        <w:rPr>
+          <w:rtl w:val="0"/>
+          <w:lang w:val="en-US"/>
+        </w:rPr>
+        <w:t>.</w:t>
+      </w:r>
+      <w:r>
+        <w:rPr>
+          <w:rtl w:val="0"/>
         </w:rPr>
         <w:t xml:space="preserve"> </w:t>
       </w:r>
@@ -9496,6 +9792,13 @@
           <w:rtl w:val="0"/>
           <w:lang w:val="en-US"/>
         </w:rPr>
+        <w:t xml:space="preserve"> </w:t>
+      </w:r>
+      <w:r>
+        <w:rPr>
+          <w:rtl w:val="0"/>
+          <w:lang w:val="en-US"/>
+        </w:rPr>
         <w:t xml:space="preserve">The field </w:t>
       </w:r>
       <w:r>
@@ -9503,7 +9806,7 @@
           <w:rtl w:val="0"/>
           <w:lang w:val="en-US"/>
         </w:rPr>
-        <w:t>is full of</w:t>
+        <w:t>oozes of</w:t>
       </w:r>
       <w:r>
         <w:rPr>
@@ -9554,7 +9857,21 @@
           <w:rtl w:val="0"/>
           <w:lang w:val="en-US"/>
         </w:rPr>
-        <w:t xml:space="preserve"> [83] like native, non-native, and invasive species.  It obsesses with locking up and protecting nature like a patriarch </w:t>
+        <w:t xml:space="preserve"> [83] like non-native species </w:t>
+      </w:r>
+      <w:r>
+        <w:rPr>
+          <w:rtl w:val="0"/>
+          <w:lang w:val="en-US"/>
+        </w:rPr>
+        <w:t xml:space="preserve">— </w:t>
+      </w:r>
+      <w:r>
+        <w:rPr>
+          <w:rtl w:val="0"/>
+          <w:lang w:val="en-US"/>
+        </w:rPr>
+        <w:t xml:space="preserve">as if nature was a static museum rather than a dynamic system.  It obsesses with locking up and protecting nature like a patriarch </w:t>
       </w:r>
       <w:r>
         <w:rPr>
@@ -9568,7 +9885,7 @@
           <w:rtl w:val="0"/>
           <w:lang w:val="en-US"/>
         </w:rPr>
-        <w:t>n out of control</w:t>
+        <w:t xml:space="preserve"> feral</w:t>
       </w:r>
       <w:r>
         <w:rPr>
@@ -9582,14 +9899,27 @@
           <w:rtl w:val="0"/>
           <w:lang w:val="en-US"/>
         </w:rPr>
-        <w:t xml:space="preserve">.  </w:t>
-      </w:r>
-      <w:r>
-        <w:rPr>
-          <w:rtl w:val="0"/>
-          <w:lang w:val="en-US"/>
-        </w:rPr>
-        <w:t xml:space="preserve">Its transparent nature worshipping betrays its </w:t>
+        <w:t>.</w:t>
+      </w:r>
+      <w:r>
+        <w:rPr>
+          <w:rtl w:val="0"/>
+        </w:rPr>
+        <w:t xml:space="preserve"> </w:t>
+      </w:r>
+      <w:r>
+        <w:rPr>
+          <w:rtl w:val="0"/>
+          <w:lang w:val="en-US"/>
+        </w:rPr>
+        <w:t xml:space="preserve"> </w:t>
+      </w:r>
+      <w:r>
+        <w:rPr>
+          <w:rtl w:val="0"/>
+          <w:lang w:val="en-US"/>
+        </w:rPr>
+        <w:t xml:space="preserve">Its </w:t>
       </w:r>
       <w:r>
         <w:rPr>
@@ -9647,14 +9977,14 @@
           <w:rtl w:val="0"/>
           <w:lang w:val="pt-PT"/>
         </w:rPr>
-        <w:t>].</w:t>
-      </w:r>
-      <w:r>
-        <w:rPr>
-          <w:rtl w:val="0"/>
-          <w:lang w:val="en-US"/>
-        </w:rPr>
-        <w:t xml:space="preserve">  It is the authoritarian land steward</w:t>
+        <w:t>]</w:t>
+      </w:r>
+      <w:r>
+        <w:rPr>
+          <w:rtl w:val="0"/>
+          <w:lang w:val="en-US"/>
+        </w:rPr>
+        <w:t xml:space="preserve"> betray that it is in fact the authoritarian land steward</w:t>
       </w:r>
       <w:r>
         <w:rPr>
@@ -9668,207 +9998,55 @@
           <w:rtl w:val="0"/>
           <w:lang w:val="en-US"/>
         </w:rPr>
-        <w:t xml:space="preserve">s alter-ego.  One enslaves nature; and the other worships it.  Both fear it.  Both produce scarcity.  </w:t>
-      </w:r>
-      <w:r>
-        <w:rPr>
-          <w:rStyle w:val="Hyperlink.0"/>
-        </w:rPr>
-        <w:fldChar w:fldCharType="begin" w:fldLock="0"/>
-      </w:r>
-      <w:r>
-        <w:rPr>
-          <w:rStyle w:val="Hyperlink.0"/>
-        </w:rPr>
-        <w:instrText xml:space="preserve"> HYPERLINK "https://odysee.com/@brendanolen:e/bill-mollison-permaculture-designers-6:4?lid=d2e7052d0caf91e791c92c7cca78226d28a80321"</w:instrText>
-      </w:r>
-      <w:r>
-        <w:rPr>
-          <w:rStyle w:val="Hyperlink.0"/>
-        </w:rPr>
-        <w:fldChar w:fldCharType="separate" w:fldLock="0"/>
-      </w:r>
-      <w:r>
-        <w:rPr>
-          <w:rStyle w:val="Hyperlink.0"/>
-          <w:rtl w:val="0"/>
-          <w:lang w:val="en-US"/>
-        </w:rPr>
-        <w:t>Working with nature</w:t>
-      </w:r>
-      <w:r>
-        <w:rPr/>
-        <w:fldChar w:fldCharType="end" w:fldLock="0"/>
-      </w:r>
-      <w:r>
-        <w:rPr>
-          <w:rtl w:val="0"/>
-          <w:lang w:val="en-US"/>
-        </w:rPr>
-        <w:t xml:space="preserve"> [85] pushes nature</w:t>
-      </w:r>
-      <w:r>
-        <w:rPr>
-          <w:rtl w:val="0"/>
-          <w:lang w:val="en-US"/>
-        </w:rPr>
-        <w:t>’</w:t>
-      </w:r>
-      <w:r>
-        <w:rPr>
-          <w:rtl w:val="0"/>
-          <w:lang w:val="en-US"/>
-        </w:rPr>
-        <w:t xml:space="preserve">s boundaries back </w:t>
-      </w:r>
-      <w:r>
-        <w:rPr>
-          <w:rtl w:val="0"/>
-          <w:lang w:val="en-US"/>
-        </w:rPr>
-        <w:t>instead</w:t>
-      </w:r>
-      <w:r>
-        <w:rPr>
-          <w:rtl w:val="0"/>
-          <w:lang w:val="en-US"/>
-        </w:rPr>
-        <w:t xml:space="preserve">.  It produces abundance and what gets called </w:t>
-      </w:r>
-      <w:r>
-        <w:rPr>
-          <w:rtl w:val="0"/>
-          <w:lang w:val="en-US"/>
-        </w:rPr>
-        <w:t>“</w:t>
-      </w:r>
-      <w:r>
-        <w:rPr>
-          <w:rtl w:val="0"/>
-          <w:lang w:val="en-US"/>
-        </w:rPr>
-        <w:t>wilderness.</w:t>
-      </w:r>
-      <w:r>
-        <w:rPr>
-          <w:rtl w:val="0"/>
-          <w:lang w:val="en-US"/>
-        </w:rPr>
-        <w:t xml:space="preserve">”  </w:t>
-      </w:r>
-      <w:r>
-        <w:rPr>
-          <w:rtl w:val="0"/>
-          <w:lang w:val="en-US"/>
-        </w:rPr>
-        <w:t>To authoritarians, the term means nature that</w:t>
-      </w:r>
-      <w:r>
-        <w:rPr>
-          <w:rtl w:val="0"/>
-          <w:lang w:val="en-US"/>
-        </w:rPr>
-        <w:t>’</w:t>
-      </w:r>
-      <w:r>
-        <w:rPr>
-          <w:rtl w:val="0"/>
-          <w:lang w:val="en-US"/>
-        </w:rPr>
-        <w:t>s not (yet) under tight control.  To indigenous peoples, it</w:t>
-      </w:r>
-      <w:r>
-        <w:rPr>
-          <w:rtl w:val="0"/>
-          <w:lang w:val="en-US"/>
-        </w:rPr>
-        <w:t>’</w:t>
-      </w:r>
-      <w:r>
-        <w:rPr>
-          <w:rtl w:val="0"/>
-          <w:lang w:val="en-US"/>
-        </w:rPr>
-        <w:t xml:space="preserve">s home </w:t>
-      </w:r>
-      <w:r>
-        <w:rPr>
-          <w:rtl w:val="0"/>
-          <w:lang w:val="en-US"/>
-        </w:rPr>
-        <w:t xml:space="preserve">… </w:t>
-      </w:r>
-      <w:r>
-        <w:rPr>
-          <w:rtl w:val="0"/>
-          <w:lang w:val="en-US"/>
-        </w:rPr>
-        <w:t>provided conservancies don</w:t>
-      </w:r>
-      <w:r>
-        <w:rPr>
-          <w:rtl w:val="0"/>
-          <w:lang w:val="en-US"/>
-        </w:rPr>
-        <w:t>’</w:t>
-      </w:r>
-      <w:r>
-        <w:rPr>
-          <w:rtl w:val="0"/>
-          <w:lang w:val="en-US"/>
-        </w:rPr>
-        <w:t xml:space="preserve">t pull off the </w:t>
-      </w:r>
-      <w:r>
-        <w:rPr>
-          <w:rStyle w:val="Hyperlink.0"/>
-        </w:rPr>
-        <w:fldChar w:fldCharType="begin" w:fldLock="0"/>
-      </w:r>
-      <w:r>
-        <w:rPr>
-          <w:rStyle w:val="Hyperlink.0"/>
-        </w:rPr>
-        <w:instrText xml:space="preserve"> HYPERLINK "https://www.survivalinternational.org/news/12732"</w:instrText>
-      </w:r>
-      <w:r>
-        <w:rPr>
-          <w:rStyle w:val="Hyperlink.0"/>
-        </w:rPr>
-        <w:fldChar w:fldCharType="separate" w:fldLock="0"/>
-      </w:r>
-      <w:r>
-        <w:rPr>
-          <w:rStyle w:val="Hyperlink.0"/>
-          <w:rtl w:val="0"/>
-          <w:lang w:val="en-US"/>
-        </w:rPr>
-        <w:t>biggest land grab in history</w:t>
-      </w:r>
-      <w:r>
-        <w:rPr/>
-        <w:fldChar w:fldCharType="end" w:fldLock="0"/>
-      </w:r>
-      <w:r>
-        <w:rPr>
-          <w:rtl w:val="0"/>
-          <w:lang w:val="pt-PT"/>
-        </w:rPr>
-        <w:t xml:space="preserve"> [8</w:t>
-      </w:r>
-      <w:r>
-        <w:rPr>
-          <w:rtl w:val="0"/>
-          <w:lang w:val="en-US"/>
-        </w:rPr>
-        <w:t>6</w:t>
-      </w:r>
-      <w:r>
-        <w:rPr>
-          <w:rtl w:val="0"/>
-          <w:lang w:val="pt-PT"/>
-        </w:rPr>
-        <w:t>]</w:t>
+        <w:t xml:space="preserve">s alter-ego.  One enslaves nature.  The other inverts that reality by worshipping it.  Both set </w:t>
+      </w:r>
+      <w:r>
+        <w:rPr>
+          <w:rtl w:val="0"/>
+          <w:lang w:val="en-US"/>
+        </w:rPr>
+        <w:t>boundaries</w:t>
+      </w:r>
+      <w:r>
+        <w:rPr>
+          <w:rtl w:val="0"/>
+          <w:lang w:val="en-US"/>
+        </w:rPr>
+        <w:t xml:space="preserve"> to keep their context at bay.  Both suppress that context </w:t>
+      </w:r>
+      <w:r>
+        <w:rPr>
+          <w:rtl w:val="0"/>
+          <w:lang w:val="en-US"/>
+        </w:rPr>
+        <w:t>out of existence</w:t>
+      </w:r>
+      <w:r>
+        <w:rPr>
+          <w:rtl w:val="0"/>
+          <w:lang w:val="en-US"/>
+        </w:rPr>
+        <w:t xml:space="preserve"> in their zeal to keep it check.  That fuels</w:t>
+      </w:r>
+      <w:r>
+        <w:rPr>
+          <w:rtl w:val="0"/>
+        </w:rPr>
+        <w:t xml:space="preserve"> </w:t>
+      </w:r>
+      <w:r>
+        <w:rPr>
+          <w:rtl w:val="0"/>
+          <w:lang w:val="en-US"/>
+        </w:rPr>
+        <w:t xml:space="preserve">alienation and produces </w:t>
+      </w:r>
+      <w:r>
+        <w:rPr>
+          <w:rtl w:val="0"/>
+          <w:lang w:val="en-US"/>
+        </w:rPr>
+        <w:t>scarcity</w:t>
       </w:r>
       <w:r>
         <w:rPr>
@@ -9888,47 +10066,49 @@
           <w:rtl w:val="0"/>
           <w:lang w:val="en-US"/>
         </w:rPr>
-        <w:t xml:space="preserve">In the end, these narratives neatly illustrate the adage that propaganda is as much about controlling what people think as it is about controlling what they think about.  This paper will not stop climate propaganda any more than earlier ones that should have did.  What it does is open a new venue to defeat climate policies in court.  The pedantic use of </w:t>
-      </w:r>
-      <w:r>
-        <w:rPr>
-          <w:rtl w:val="0"/>
-        </w:rPr>
-        <w:t xml:space="preserve">jargon </w:t>
-      </w:r>
-      <w:r>
-        <w:rPr>
-          <w:rtl w:val="0"/>
-          <w:lang w:val="en-US"/>
-        </w:rPr>
-        <w:t>in</w:t>
-      </w:r>
-      <w:r>
-        <w:rPr>
-          <w:rtl w:val="0"/>
-        </w:rPr>
-        <w:t xml:space="preserve"> </w:t>
-      </w:r>
-      <w:r>
-        <w:rPr>
-          <w:rtl w:val="0"/>
-          <w:lang w:val="en-US"/>
-        </w:rPr>
-        <w:t xml:space="preserve">climate science can overwhelm non-experts, so </w:t>
-      </w:r>
-      <w:r>
-        <w:rPr>
-          <w:rtl w:val="0"/>
-          <w:lang w:val="en-US"/>
-        </w:rPr>
-        <w:t xml:space="preserve">the precaution principle </w:t>
-      </w:r>
-      <w:r>
-        <w:rPr>
-          <w:rtl w:val="0"/>
-          <w:lang w:val="en-US"/>
-        </w:rPr>
-        <w:t xml:space="preserve">is like a trump card that propagandists can use to appeal to emotion in court.  The carbon accounting chicanery, by contrast, is straightforward to lay out and understand.  The textbook case of accounting fraud and the shameless profiteering make it indefensible in court.  A </w:t>
+        <w:t>Nature conservation</w:t>
+      </w:r>
+      <w:r>
+        <w:rPr>
+          <w:rtl w:val="0"/>
+          <w:lang w:val="fr-FR"/>
+        </w:rPr>
+        <w:t xml:space="preserve"> crumbles </w:t>
+      </w:r>
+      <w:r>
+        <w:rPr>
+          <w:rtl w:val="0"/>
+          <w:lang w:val="en-US"/>
+        </w:rPr>
+        <w:t xml:space="preserve">at once </w:t>
+      </w:r>
+      <w:r>
+        <w:rPr>
+          <w:rtl w:val="0"/>
+          <w:lang w:val="en-US"/>
+        </w:rPr>
+        <w:t>when you remark that humans are natural</w:t>
+      </w:r>
+      <w:r>
+        <w:rPr>
+          <w:rtl w:val="0"/>
+          <w:lang w:val="en-US"/>
+        </w:rPr>
+        <w:t>.  If anything, we are the planet</w:t>
+      </w:r>
+      <w:r>
+        <w:rPr>
+          <w:rtl w:val="0"/>
+          <w:lang w:val="en-US"/>
+        </w:rPr>
+        <w:t>’</w:t>
+      </w:r>
+      <w:r>
+        <w:rPr>
+          <w:rtl w:val="0"/>
+          <w:lang w:val="en-US"/>
+        </w:rPr>
+        <w:t xml:space="preserve">s most important keystone species.  Learning </w:t>
       </w:r>
       <w:r>
         <w:rPr>
@@ -9940,7 +10120,7 @@
         <w:rPr>
           <w:rStyle w:val="Hyperlink.0"/>
         </w:rPr>
-        <w:instrText xml:space="preserve"> HYPERLINK "https://ddebernardy.substack.com/p/legal-jiu-jitsu"</w:instrText>
+        <w:instrText xml:space="preserve"> HYPERLINK "https://odysee.com/@brendanolen:e/bill-mollison-permaculture-designers-6:4?lid=d2e7052d0caf91e791c92c7cca78226d28a80321"</w:instrText>
       </w:r>
       <w:r>
         <w:rPr>
@@ -9954,7 +10134,7 @@
           <w:rtl w:val="0"/>
           <w:lang w:val="en-US"/>
         </w:rPr>
-        <w:t>crowdsourced legal effort</w:t>
+        <w:t>how to work with nature</w:t>
       </w:r>
       <w:r>
         <w:rPr/>
@@ -9965,7 +10145,711 @@
           <w:rtl w:val="0"/>
           <w:lang w:val="en-US"/>
         </w:rPr>
-        <w:t xml:space="preserve"> [87] is under way to defeat climate policies on that basis.</w:t>
+        <w:t xml:space="preserve"> [85] is not difficult.  Doing so produces </w:t>
+      </w:r>
+      <w:r>
+        <w:rPr>
+          <w:rStyle w:val="Hyperlink.0"/>
+        </w:rPr>
+        <w:fldChar w:fldCharType="begin" w:fldLock="0"/>
+      </w:r>
+      <w:r>
+        <w:rPr>
+          <w:rStyle w:val="Hyperlink.0"/>
+        </w:rPr>
+        <w:instrText xml:space="preserve"> HYPERLINK "https://www.youtube.com/watch?v=YBPLrr9Hph0"</w:instrText>
+      </w:r>
+      <w:r>
+        <w:rPr>
+          <w:rStyle w:val="Hyperlink.0"/>
+        </w:rPr>
+        <w:fldChar w:fldCharType="separate" w:fldLock="0"/>
+      </w:r>
+      <w:r>
+        <w:rPr>
+          <w:rStyle w:val="Hyperlink.0"/>
+          <w:rtl w:val="0"/>
+          <w:lang w:val="en-US"/>
+        </w:rPr>
+        <w:t>ridiculous abundance</w:t>
+      </w:r>
+      <w:r>
+        <w:rPr/>
+        <w:fldChar w:fldCharType="end" w:fldLock="0"/>
+      </w:r>
+      <w:r>
+        <w:rPr>
+          <w:rtl w:val="0"/>
+          <w:lang w:val="en-US"/>
+        </w:rPr>
+        <w:t xml:space="preserve"> [66].  In due course, it creates lush landscapes that many think of as </w:t>
+      </w:r>
+      <w:r>
+        <w:rPr>
+          <w:rtl w:val="0"/>
+          <w:lang w:val="en-US"/>
+        </w:rPr>
+        <w:t>“</w:t>
+      </w:r>
+      <w:r>
+        <w:rPr>
+          <w:rtl w:val="0"/>
+          <w:lang w:val="en-US"/>
+        </w:rPr>
+        <w:t>wilderness.</w:t>
+      </w:r>
+      <w:r>
+        <w:rPr>
+          <w:rtl w:val="0"/>
+          <w:lang w:val="en-US"/>
+        </w:rPr>
+        <w:t xml:space="preserve">”  </w:t>
+      </w:r>
+      <w:r>
+        <w:rPr>
+          <w:rtl w:val="0"/>
+          <w:lang w:val="en-US"/>
+        </w:rPr>
+        <w:t xml:space="preserve">To </w:t>
+      </w:r>
+      <w:r>
+        <w:rPr>
+          <w:rtl w:val="0"/>
+          <w:lang w:val="en-US"/>
+        </w:rPr>
+        <w:t>authoritarians</w:t>
+      </w:r>
+      <w:r>
+        <w:rPr>
+          <w:rtl w:val="0"/>
+          <w:lang w:val="en-US"/>
+        </w:rPr>
+        <w:t>, the term means nature that</w:t>
+      </w:r>
+      <w:r>
+        <w:rPr>
+          <w:rtl w:val="0"/>
+          <w:lang w:val="en-US"/>
+        </w:rPr>
+        <w:t>’</w:t>
+      </w:r>
+      <w:r>
+        <w:rPr>
+          <w:rtl w:val="0"/>
+          <w:lang w:val="en-US"/>
+        </w:rPr>
+        <w:t>s not (yet) under (their) tight control, be she shackled or enshrined.  To others, it</w:t>
+      </w:r>
+      <w:r>
+        <w:rPr>
+          <w:rtl w:val="0"/>
+          <w:lang w:val="en-US"/>
+        </w:rPr>
+        <w:t>’</w:t>
+      </w:r>
+      <w:r>
+        <w:rPr>
+          <w:rtl w:val="0"/>
+          <w:lang w:val="en-US"/>
+        </w:rPr>
+        <w:t xml:space="preserve">s nature loved and cared for the way she is, if nudged at times, and embraced for her fertility.  To </w:t>
+      </w:r>
+      <w:r>
+        <w:rPr>
+          <w:rtl w:val="0"/>
+          <w:lang w:val="en-US"/>
+        </w:rPr>
+        <w:t>indigenous peoples</w:t>
+      </w:r>
+      <w:r>
+        <w:rPr>
+          <w:rtl w:val="0"/>
+          <w:lang w:val="en-US"/>
+        </w:rPr>
+        <w:t>, it</w:t>
+      </w:r>
+      <w:r>
+        <w:rPr>
+          <w:rtl w:val="0"/>
+          <w:lang w:val="en-US"/>
+        </w:rPr>
+        <w:t>’</w:t>
+      </w:r>
+      <w:r>
+        <w:rPr>
+          <w:rtl w:val="0"/>
+          <w:lang w:val="en-US"/>
+        </w:rPr>
+        <w:t xml:space="preserve">s simply home </w:t>
+      </w:r>
+      <w:r>
+        <w:rPr>
+          <w:rtl w:val="0"/>
+          <w:lang w:val="en-US"/>
+        </w:rPr>
+        <w:t xml:space="preserve">… </w:t>
+      </w:r>
+      <w:r>
+        <w:rPr>
+          <w:rtl w:val="0"/>
+          <w:lang w:val="en-US"/>
+        </w:rPr>
+        <w:t>provided that nature conservancies don</w:t>
+      </w:r>
+      <w:r>
+        <w:rPr>
+          <w:rtl w:val="0"/>
+          <w:lang w:val="en-US"/>
+        </w:rPr>
+        <w:t>’</w:t>
+      </w:r>
+      <w:r>
+        <w:rPr>
+          <w:rtl w:val="0"/>
+          <w:lang w:val="en-US"/>
+        </w:rPr>
+        <w:t xml:space="preserve">t pull off the </w:t>
+      </w:r>
+      <w:r>
+        <w:rPr>
+          <w:rStyle w:val="Hyperlink.0"/>
+        </w:rPr>
+        <w:fldChar w:fldCharType="begin" w:fldLock="0"/>
+      </w:r>
+      <w:r>
+        <w:rPr>
+          <w:rStyle w:val="Hyperlink.0"/>
+        </w:rPr>
+        <w:instrText xml:space="preserve"> HYPERLINK "https://www.survivalinternational.org/news/12732"</w:instrText>
+      </w:r>
+      <w:r>
+        <w:rPr>
+          <w:rStyle w:val="Hyperlink.0"/>
+        </w:rPr>
+        <w:fldChar w:fldCharType="separate" w:fldLock="0"/>
+      </w:r>
+      <w:r>
+        <w:rPr>
+          <w:rStyle w:val="Hyperlink.0"/>
+          <w:rtl w:val="0"/>
+          <w:lang w:val="en-US"/>
+        </w:rPr>
+        <w:t>biggest land grab in history</w:t>
+      </w:r>
+      <w:r>
+        <w:rPr/>
+        <w:fldChar w:fldCharType="end" w:fldLock="0"/>
+      </w:r>
+      <w:r>
+        <w:rPr>
+          <w:rtl w:val="0"/>
+          <w:lang w:val="pt-PT"/>
+        </w:rPr>
+        <w:t xml:space="preserve"> [8</w:t>
+      </w:r>
+      <w:r>
+        <w:rPr>
+          <w:rtl w:val="0"/>
+          <w:lang w:val="en-US"/>
+        </w:rPr>
+        <w:t>6</w:t>
+      </w:r>
+      <w:r>
+        <w:rPr>
+          <w:rtl w:val="0"/>
+          <w:lang w:val="pt-PT"/>
+        </w:rPr>
+        <w:t>]</w:t>
+      </w:r>
+      <w:r>
+        <w:rPr>
+          <w:rtl w:val="0"/>
+          <w:lang w:val="en-US"/>
+        </w:rPr>
+        <w:t>.</w:t>
+      </w:r>
+    </w:p>
+    <w:p>
+      <w:pPr>
+        <w:pStyle w:val="Body.0"/>
+        <w:bidi w:val="0"/>
+      </w:pPr>
+      <w:r>
+        <w:rPr>
+          <w:rtl w:val="0"/>
+          <w:lang w:val="en-US"/>
+        </w:rPr>
+        <w:t xml:space="preserve">The climate narrative makes more sense once you begin looking into these religious underpinnings, that land grab, and how they feed into the carbon based profiteering laid out in these pages </w:t>
+      </w:r>
+      <w:r>
+        <w:rPr>
+          <w:rtl w:val="0"/>
+          <w:lang w:val="en-US"/>
+        </w:rPr>
+        <w:t xml:space="preserve">— </w:t>
+      </w:r>
+      <w:r>
+        <w:rPr>
+          <w:rtl w:val="0"/>
+          <w:lang w:val="en-US"/>
+        </w:rPr>
+        <w:t xml:space="preserve">and other </w:t>
+      </w:r>
+      <w:r>
+        <w:rPr>
+          <w:rStyle w:val="Hyperlink.0"/>
+        </w:rPr>
+        <w:fldChar w:fldCharType="begin" w:fldLock="0"/>
+      </w:r>
+      <w:r>
+        <w:rPr>
+          <w:rStyle w:val="Hyperlink.0"/>
+        </w:rPr>
+        <w:instrText xml:space="preserve"> HYPERLINK "https://greenfinanceobservatory.org/wp-content/uploads/2019/05/50-shades-biodiversity-final.pdf"</w:instrText>
+      </w:r>
+      <w:r>
+        <w:rPr>
+          <w:rStyle w:val="Hyperlink.0"/>
+        </w:rPr>
+        <w:fldChar w:fldCharType="separate" w:fldLock="0"/>
+      </w:r>
+      <w:r>
+        <w:rPr>
+          <w:rStyle w:val="Hyperlink.0"/>
+          <w:rtl w:val="0"/>
+          <w:lang w:val="en-US"/>
+        </w:rPr>
+        <w:t>nature-based</w:t>
+      </w:r>
+      <w:r>
+        <w:rPr/>
+        <w:fldChar w:fldCharType="end" w:fldLock="0"/>
+      </w:r>
+      <w:r>
+        <w:rPr>
+          <w:rtl w:val="0"/>
+        </w:rPr>
+        <w:t xml:space="preserve"> </w:t>
+      </w:r>
+      <w:r>
+        <w:rPr>
+          <w:rStyle w:val="Hyperlink.0"/>
+        </w:rPr>
+        <w:fldChar w:fldCharType="begin" w:fldLock="0"/>
+      </w:r>
+      <w:r>
+        <w:rPr>
+          <w:rStyle w:val="Hyperlink.0"/>
+        </w:rPr>
+        <w:instrText xml:space="preserve"> HYPERLINK "https://unlimitedhangout.com/2021/11/investigative-reports/un-backed-banker-alliance-announces-green-plan-to-transform-the-global-financial-system/"</w:instrText>
+      </w:r>
+      <w:r>
+        <w:rPr>
+          <w:rStyle w:val="Hyperlink.0"/>
+        </w:rPr>
+        <w:fldChar w:fldCharType="separate" w:fldLock="0"/>
+      </w:r>
+      <w:r>
+        <w:rPr>
+          <w:rStyle w:val="Hyperlink.0"/>
+          <w:rtl w:val="0"/>
+          <w:lang w:val="en-US"/>
+        </w:rPr>
+        <w:t>asset classes</w:t>
+      </w:r>
+      <w:r>
+        <w:rPr/>
+        <w:fldChar w:fldCharType="end" w:fldLock="0"/>
+      </w:r>
+      <w:r>
+        <w:rPr>
+          <w:rtl w:val="0"/>
+        </w:rPr>
+        <w:t xml:space="preserve"> </w:t>
+      </w:r>
+      <w:r>
+        <w:rPr>
+          <w:rtl w:val="0"/>
+          <w:lang w:val="en-US"/>
+        </w:rPr>
+        <w:t>[35]</w:t>
+      </w:r>
+      <w:r>
+        <w:rPr>
+          <w:rtl w:val="0"/>
+          <w:lang w:val="pt-PT"/>
+        </w:rPr>
+        <w:t>[8</w:t>
+      </w:r>
+      <w:r>
+        <w:rPr>
+          <w:rtl w:val="0"/>
+          <w:lang w:val="en-US"/>
+        </w:rPr>
+        <w:t>7</w:t>
+      </w:r>
+      <w:r>
+        <w:rPr>
+          <w:rtl w:val="0"/>
+          <w:lang w:val="pt-PT"/>
+        </w:rPr>
+        <w:t>]</w:t>
+      </w:r>
+      <w:r>
+        <w:rPr>
+          <w:rtl w:val="0"/>
+          <w:lang w:val="en-US"/>
+        </w:rPr>
+        <w:t>.  I</w:t>
+      </w:r>
+      <w:r>
+        <w:rPr>
+          <w:rtl w:val="0"/>
+          <w:lang w:val="en-US"/>
+        </w:rPr>
+        <w:t xml:space="preserve">t should give </w:t>
+      </w:r>
+      <w:r>
+        <w:rPr>
+          <w:rtl w:val="0"/>
+          <w:lang w:val="en-US"/>
+        </w:rPr>
+        <w:t xml:space="preserve">every reader </w:t>
+      </w:r>
+      <w:r>
+        <w:rPr>
+          <w:rtl w:val="0"/>
+          <w:lang w:val="en-US"/>
+        </w:rPr>
+        <w:t>pause that elites are pouri</w:t>
+      </w:r>
+      <w:r>
+        <w:rPr>
+          <w:rtl w:val="0"/>
+          <w:lang w:val="en-US"/>
+        </w:rPr>
+        <w:t>ng</w:t>
+      </w:r>
+      <w:r>
+        <w:rPr>
+          <w:rtl w:val="0"/>
+          <w:lang w:val="en-US"/>
+        </w:rPr>
+        <w:t xml:space="preserve"> cash into conservancies</w:t>
+      </w:r>
+      <w:r>
+        <w:rPr>
+          <w:rtl w:val="0"/>
+          <w:lang w:val="en-US"/>
+        </w:rPr>
+        <w:t>.  T</w:t>
+      </w:r>
+      <w:r>
+        <w:rPr>
+          <w:rtl w:val="0"/>
+          <w:lang w:val="en-US"/>
+        </w:rPr>
+        <w:t xml:space="preserve">ax exempt </w:t>
+      </w:r>
+      <w:r>
+        <w:rPr>
+          <w:rtl w:val="0"/>
+          <w:lang w:val="en-US"/>
+        </w:rPr>
+        <w:t>nonprofits</w:t>
+      </w:r>
+      <w:r>
+        <w:rPr>
+          <w:rtl w:val="0"/>
+          <w:lang w:val="en-US"/>
+        </w:rPr>
+        <w:t xml:space="preserve"> are </w:t>
+      </w:r>
+      <w:r>
+        <w:rPr>
+          <w:rtl w:val="0"/>
+          <w:lang w:val="en-US"/>
+        </w:rPr>
+        <w:t>a great way</w:t>
+      </w:r>
+      <w:r>
+        <w:rPr>
+          <w:rtl w:val="0"/>
+          <w:lang w:val="en-US"/>
+        </w:rPr>
+        <w:t xml:space="preserve"> to </w:t>
+      </w:r>
+      <w:r>
+        <w:rPr>
+          <w:rtl w:val="0"/>
+          <w:lang w:val="en-US"/>
+        </w:rPr>
+        <w:t>stash</w:t>
+      </w:r>
+      <w:r>
+        <w:rPr>
+          <w:rtl w:val="0"/>
+        </w:rPr>
+        <w:t xml:space="preserve"> </w:t>
+      </w:r>
+      <w:r>
+        <w:rPr>
+          <w:rtl w:val="0"/>
+          <w:lang w:val="en-US"/>
+        </w:rPr>
+        <w:t>assets</w:t>
+      </w:r>
+      <w:r>
+        <w:rPr>
+          <w:rtl w:val="0"/>
+        </w:rPr>
+        <w:t>.  It</w:t>
+      </w:r>
+      <w:r>
+        <w:rPr>
+          <w:rtl w:val="1"/>
+        </w:rPr>
+        <w:t>’</w:t>
+      </w:r>
+      <w:r>
+        <w:rPr>
+          <w:rtl w:val="0"/>
+        </w:rPr>
+        <w:t xml:space="preserve">s </w:t>
+      </w:r>
+      <w:r>
+        <w:rPr>
+          <w:rtl w:val="0"/>
+          <w:lang w:val="en-US"/>
+        </w:rPr>
+        <w:t xml:space="preserve">an </w:t>
+      </w:r>
+      <w:r>
+        <w:rPr>
+          <w:rtl w:val="0"/>
+          <w:lang w:val="nl-NL"/>
+        </w:rPr>
+        <w:t xml:space="preserve">even </w:t>
+      </w:r>
+      <w:r>
+        <w:rPr>
+          <w:rtl w:val="0"/>
+          <w:lang w:val="en-US"/>
+        </w:rPr>
+        <w:t xml:space="preserve">better one </w:t>
+      </w:r>
+      <w:r>
+        <w:rPr>
+          <w:rtl w:val="0"/>
+          <w:lang w:val="en-US"/>
+        </w:rPr>
+        <w:t>when th</w:t>
+      </w:r>
+      <w:r>
+        <w:rPr>
+          <w:rtl w:val="0"/>
+          <w:lang w:val="en-US"/>
+        </w:rPr>
+        <w:t>ey</w:t>
+      </w:r>
+      <w:r>
+        <w:rPr>
+          <w:rtl w:val="0"/>
+          <w:lang w:val="en-US"/>
+        </w:rPr>
+        <w:t>’</w:t>
+      </w:r>
+      <w:r>
+        <w:rPr>
+          <w:rtl w:val="0"/>
+          <w:lang w:val="en-US"/>
+        </w:rPr>
+        <w:t xml:space="preserve">re </w:t>
+      </w:r>
+      <w:r>
+        <w:rPr>
+          <w:rtl w:val="0"/>
+          <w:lang w:val="en-US"/>
+        </w:rPr>
+        <w:t xml:space="preserve">trusts </w:t>
+      </w:r>
+      <w:r>
+        <w:rPr>
+          <w:rtl w:val="0"/>
+          <w:lang w:val="en-US"/>
+        </w:rPr>
+        <w:t xml:space="preserve">that </w:t>
+      </w:r>
+      <w:r>
+        <w:rPr>
+          <w:rtl w:val="0"/>
+          <w:lang w:val="en-US"/>
+        </w:rPr>
+        <w:t>stand to pocket green tithes for controlling a large chunk of the planet</w:t>
+      </w:r>
+      <w:r>
+        <w:rPr>
+          <w:rtl w:val="0"/>
+          <w:lang w:val="en-US"/>
+        </w:rPr>
+        <w:t xml:space="preserve">.  Elites will have the last laugh if their </w:t>
+      </w:r>
+      <w:r>
+        <w:rPr>
+          <w:rStyle w:val="Hyperlink.0"/>
+        </w:rPr>
+        <w:fldChar w:fldCharType="begin" w:fldLock="0"/>
+      </w:r>
+      <w:r>
+        <w:rPr>
+          <w:rStyle w:val="Hyperlink.0"/>
+        </w:rPr>
+        <w:instrText xml:space="preserve"> HYPERLINK "https://www.theartofannihilation.com/the-manufacturing-of-greta-thunberg-for-consent-the-political-economy-of-the-non-profit-industrial-complex/"</w:instrText>
+      </w:r>
+      <w:r>
+        <w:rPr>
+          <w:rStyle w:val="Hyperlink.0"/>
+        </w:rPr>
+        <w:fldChar w:fldCharType="separate" w:fldLock="0"/>
+      </w:r>
+      <w:r>
+        <w:rPr>
+          <w:rStyle w:val="Hyperlink.0"/>
+          <w:rtl w:val="0"/>
+          <w:lang w:val="en-US"/>
+        </w:rPr>
+        <w:t>controlled opposition puppets</w:t>
+      </w:r>
+      <w:r>
+        <w:rPr/>
+        <w:fldChar w:fldCharType="end" w:fldLock="0"/>
+      </w:r>
+      <w:r>
+        <w:rPr>
+          <w:rtl w:val="0"/>
+          <w:lang w:val="en-US"/>
+        </w:rPr>
+        <w:t xml:space="preserve"> [76] ever get their way.</w:t>
+      </w:r>
+    </w:p>
+    <w:p>
+      <w:pPr>
+        <w:pStyle w:val="Body.0"/>
+        <w:bidi w:val="0"/>
+      </w:pPr>
+      <w:r>
+        <w:rPr>
+          <w:rtl w:val="0"/>
+          <w:lang w:val="en-US"/>
+        </w:rPr>
+        <w:t xml:space="preserve">In the end, </w:t>
+      </w:r>
+      <w:r>
+        <w:rPr>
+          <w:rtl w:val="0"/>
+          <w:lang w:val="en-US"/>
+        </w:rPr>
+        <w:t>the green agenda</w:t>
+      </w:r>
+      <w:r>
+        <w:rPr>
+          <w:rtl w:val="0"/>
+          <w:lang w:val="en-US"/>
+        </w:rPr>
+        <w:t xml:space="preserve"> neatly illustrates the adage that propaganda is as much about controlling what people think as it is about controlling what they think about.  This paper won</w:t>
+      </w:r>
+      <w:r>
+        <w:rPr>
+          <w:rtl w:val="0"/>
+          <w:lang w:val="en-US"/>
+        </w:rPr>
+        <w:t>’</w:t>
+      </w:r>
+      <w:r>
+        <w:rPr>
+          <w:rtl w:val="0"/>
+          <w:lang w:val="en-US"/>
+        </w:rPr>
+        <w:t>t stop the agenda any more than the earlier papers that should have.  But it opens a new venue to defeat it in court.  J</w:t>
+      </w:r>
+      <w:r>
+        <w:rPr>
+          <w:rtl w:val="0"/>
+          <w:lang w:val="it-IT"/>
+        </w:rPr>
+        <w:t xml:space="preserve">argon </w:t>
+      </w:r>
+      <w:r>
+        <w:rPr>
+          <w:rtl w:val="0"/>
+          <w:lang w:val="en-US"/>
+        </w:rPr>
+        <w:t xml:space="preserve">can overwhelm non-experts, so fear, appeal to authority, and the precaution principle all play into the hands of the propagandists when discussing </w:t>
+      </w:r>
+      <w:r>
+        <w:rPr>
+          <w:rtl w:val="0"/>
+          <w:lang w:val="it-IT"/>
+        </w:rPr>
+        <w:t>climate</w:t>
+      </w:r>
+      <w:r>
+        <w:rPr>
+          <w:rtl w:val="0"/>
+          <w:lang w:val="en-US"/>
+        </w:rPr>
+        <w:t xml:space="preserve"> science.  The carbon accounting chicanery that the policies build on, b</w:t>
+      </w:r>
+      <w:r>
+        <w:rPr>
+          <w:rtl w:val="0"/>
+          <w:lang w:val="es-ES_tradnl"/>
+        </w:rPr>
+        <w:t>y contrast,</w:t>
+      </w:r>
+      <w:r>
+        <w:rPr>
+          <w:rtl w:val="0"/>
+          <w:lang w:val="en-US"/>
+        </w:rPr>
+        <w:t xml:space="preserve"> is straightforward to understand.  The textbook case of accounting fraud and the shameless profiteering make the carbon accounting indefensible in court.  A </w:t>
+      </w:r>
+      <w:r>
+        <w:rPr>
+          <w:rStyle w:val="Hyperlink.0"/>
+        </w:rPr>
+        <w:fldChar w:fldCharType="begin" w:fldLock="0"/>
+      </w:r>
+      <w:r>
+        <w:rPr>
+          <w:rStyle w:val="Hyperlink.0"/>
+        </w:rPr>
+        <w:instrText xml:space="preserve"> HYPERLINK "https://ddebernardy.substack.com/p/legal-jiu-jitsu"</w:instrText>
+      </w:r>
+      <w:r>
+        <w:rPr>
+          <w:rStyle w:val="Hyperlink.0"/>
+        </w:rPr>
+        <w:fldChar w:fldCharType="separate" w:fldLock="0"/>
+      </w:r>
+      <w:r>
+        <w:rPr>
+          <w:rStyle w:val="Hyperlink.0"/>
+          <w:rtl w:val="0"/>
+          <w:lang w:val="en-US"/>
+        </w:rPr>
+        <w:t>crowdsourced legal effort</w:t>
+      </w:r>
+      <w:r>
+        <w:rPr/>
+        <w:fldChar w:fldCharType="end" w:fldLock="0"/>
+      </w:r>
+      <w:r>
+        <w:rPr>
+          <w:rtl w:val="0"/>
+          <w:lang w:val="en-US"/>
+        </w:rPr>
+        <w:t xml:space="preserve"> [88] is under way to detonate green finance on that basis.</w:t>
       </w:r>
     </w:p>
     <w:p>
@@ -15161,31 +16045,58 @@
         <w:rPr>
           <w:rtl w:val="0"/>
         </w:rPr>
+        <w:t xml:space="preserve"> Osmond</w:t>
+      </w:r>
+      <w:r>
+        <w:rPr>
+          <w:rtl w:val="0"/>
+          <w:lang w:val="en-US"/>
+        </w:rPr>
+        <w:t xml:space="preserve">, J., Wilson, A.: </w:t>
+      </w:r>
+      <w:r>
+        <w:rPr>
+          <w:rtl w:val="0"/>
+          <w:lang w:val="en-US"/>
+        </w:rPr>
+        <w:t>Incredible 1.5-Acre Permaculture /</w:t>
+      </w:r>
+      <w:r>
+        <w:rPr>
+          <w:rtl w:val="0"/>
+        </w:rPr>
+        <w:t> </w:t>
+      </w:r>
+      <w:r>
+        <w:rPr>
+          <w:rtl w:val="0"/>
+          <w:lang w:val="en-US"/>
+        </w:rPr>
+        <w:t>Syntropic Food Forest with Over 250 Plant Species</w:t>
+      </w:r>
+      <w:r>
+        <w:rPr>
+          <w:rtl w:val="0"/>
+          <w:lang w:val="en-US"/>
+        </w:rPr>
+        <w:t xml:space="preserve">. Happen Films, 2021. </w:t>
+      </w:r>
+      <w:r>
+        <w:rPr>
+          <w:rtl w:val="0"/>
+          <w:lang w:val="en-US"/>
+        </w:rPr>
+        <w:t>Available from:</w:t>
+      </w:r>
+      <w:r>
+        <w:rPr>
+          <w:rtl w:val="0"/>
+          <w:lang w:val="en-US"/>
+        </w:rPr>
         <w:t xml:space="preserve"> </w:t>
       </w:r>
       <w:r>
         <w:rPr>
-          <w:rtl w:val="0"/>
-          <w:lang w:val="en-US"/>
-        </w:rPr>
-        <w:t xml:space="preserve">No Till Growers Network. Jesse Frost. </w:t>
-      </w:r>
-      <w:r>
-        <w:rPr>
-          <w:rtl w:val="0"/>
-          <w:lang w:val="en-US"/>
-        </w:rPr>
-        <w:t>Available from:</w:t>
-      </w:r>
-      <w:r>
-        <w:rPr>
-          <w:rtl w:val="0"/>
-          <w:lang w:val="en-US"/>
-        </w:rPr>
-        <w:t xml:space="preserve"> </w:t>
-      </w:r>
-      <w:r>
-        <w:rPr>
           <w:rStyle w:val="Hyperlink.0"/>
         </w:rPr>
         <w:fldChar w:fldCharType="begin" w:fldLock="0"/>
@@ -15194,7 +16105,7 @@
         <w:rPr>
           <w:rStyle w:val="Hyperlink.0"/>
         </w:rPr>
-        <w:instrText xml:space="preserve"> HYPERLINK "https://www.notillgrowers.com/"</w:instrText>
+        <w:instrText xml:space="preserve"> HYPERLINK "https://www.youtube.com/watch?v=YBPLrr9Hph0"</w:instrText>
       </w:r>
       <w:r>
         <w:rPr>
@@ -15208,7 +16119,7 @@
           <w:rtl w:val="0"/>
           <w:lang w:val="en-US"/>
         </w:rPr>
-        <w:t>https://www.notillgrowers.com/</w:t>
+        <w:t>https://www.youtube.com/watch?v=YBPLrr9Hph0</w:t>
       </w:r>
       <w:r>
         <w:rPr/>
@@ -15231,41 +16142,14 @@
         <w:rPr>
           <w:rtl w:val="0"/>
         </w:rPr>
-        <w:t xml:space="preserve"> Osmond</w:t>
-      </w:r>
-      <w:r>
-        <w:rPr>
-          <w:rtl w:val="0"/>
-          <w:lang w:val="en-US"/>
-        </w:rPr>
-        <w:t xml:space="preserve">, J., Wilson, A.: </w:t>
-      </w:r>
-      <w:r>
-        <w:rPr>
-          <w:rtl w:val="0"/>
-          <w:lang w:val="en-US"/>
-        </w:rPr>
-        <w:t>Incredible 1.5-Acre Permaculture /</w:t>
-      </w:r>
-      <w:r>
-        <w:rPr>
-          <w:rtl w:val="0"/>
-        </w:rPr>
-        <w:t> </w:t>
-      </w:r>
-      <w:r>
-        <w:rPr>
-          <w:rtl w:val="0"/>
-          <w:lang w:val="en-US"/>
-        </w:rPr>
-        <w:t>Syntropic Food Forest with Over 250 Plant Species</w:t>
-      </w:r>
-      <w:r>
-        <w:rPr>
-          <w:rtl w:val="0"/>
-          <w:lang w:val="en-US"/>
-        </w:rPr>
-        <w:t xml:space="preserve">. Happen Films, 2021. </w:t>
+        <w:t xml:space="preserve"> </w:t>
+      </w:r>
+      <w:r>
+        <w:rPr>
+          <w:rtl w:val="0"/>
+          <w:lang w:val="en-US"/>
+        </w:rPr>
+        <w:t xml:space="preserve">No Till Growers. Produced by Jesse Frost. </w:t>
       </w:r>
       <w:r>
         <w:rPr>
@@ -15291,7 +16175,7 @@
         <w:rPr>
           <w:rStyle w:val="Hyperlink.0"/>
         </w:rPr>
-        <w:instrText xml:space="preserve"> HYPERLINK "https://www.youtube.com/watch?v=YBPLrr9Hph0"</w:instrText>
+        <w:instrText xml:space="preserve"> HYPERLINK "https://www.youtube.com/@notillgrowers"</w:instrText>
       </w:r>
       <w:r>
         <w:rPr>
@@ -15305,7 +16189,7 @@
           <w:rtl w:val="0"/>
           <w:lang w:val="en-US"/>
         </w:rPr>
-        <w:t>https://www.youtube.com/watch?v=YBPLrr9Hph0</w:t>
+        <w:t>https://www.youtube.com/@notillgrowers</w:t>
       </w:r>
       <w:r>
         <w:rPr/>
@@ -17014,7 +17898,91 @@
           <w:rtl w:val="0"/>
           <w:lang w:val="en-US"/>
         </w:rPr>
-        <w:t>[87]:</w:t>
+        <w:t xml:space="preserve">[87]: Webb, W.: </w:t>
+      </w:r>
+      <w:r>
+        <w:rPr>
+          <w:rtl w:val="0"/>
+          <w:lang w:val="en-US"/>
+        </w:rPr>
+        <w:t xml:space="preserve">UN-Backed Banker Alliance Announces </w:t>
+      </w:r>
+      <w:r>
+        <w:rPr>
+          <w:rtl w:val="1"/>
+          <w:lang w:val="ar-SA" w:bidi="ar-SA"/>
+        </w:rPr>
+        <w:t>“</w:t>
+      </w:r>
+      <w:r>
+        <w:rPr>
+          <w:rtl w:val="0"/>
+          <w:lang w:val="nl-NL"/>
+        </w:rPr>
+        <w:t>Green</w:t>
+      </w:r>
+      <w:r>
+        <w:rPr>
+          <w:rtl w:val="0"/>
+        </w:rPr>
+        <w:t xml:space="preserve">” </w:t>
+      </w:r>
+      <w:r>
+        <w:rPr>
+          <w:rtl w:val="0"/>
+          <w:lang w:val="en-US"/>
+        </w:rPr>
+        <w:t xml:space="preserve">Plan to Transform the Global Financial System. Unlimited Hangout, 2021. </w:t>
+      </w:r>
+      <w:r>
+        <w:rPr>
+          <w:rtl w:val="0"/>
+          <w:lang w:val="en-US"/>
+        </w:rPr>
+        <w:t xml:space="preserve">Available from: </w:t>
+      </w:r>
+      <w:r>
+        <w:rPr>
+          <w:rStyle w:val="Hyperlink.0"/>
+        </w:rPr>
+        <w:fldChar w:fldCharType="begin" w:fldLock="0"/>
+      </w:r>
+      <w:r>
+        <w:rPr>
+          <w:rStyle w:val="Hyperlink.0"/>
+        </w:rPr>
+        <w:instrText xml:space="preserve"> HYPERLINK "https://unlimitedhangout.com/2021/11/investigative-reports/un-backed-banker-alliance-announces-green-plan-to-transform-the-global-financial-system/"</w:instrText>
+      </w:r>
+      <w:r>
+        <w:rPr>
+          <w:rStyle w:val="Hyperlink.0"/>
+        </w:rPr>
+        <w:fldChar w:fldCharType="separate" w:fldLock="0"/>
+      </w:r>
+      <w:r>
+        <w:rPr>
+          <w:rStyle w:val="Hyperlink.0"/>
+          <w:rtl w:val="0"/>
+          <w:lang w:val="en-US"/>
+        </w:rPr>
+        <w:t>https://unlimitedhangout.com/2021/11/investigative-reports/un-backed-banker-alliance-announces-green-plan-to-transform-the-global-financial-system/</w:t>
+      </w:r>
+      <w:r>
+        <w:rPr/>
+        <w:fldChar w:fldCharType="end" w:fldLock="0"/>
+      </w:r>
+    </w:p>
+    <w:p>
+      <w:pPr>
+        <w:pStyle w:val="Body.0"/>
+        <w:bidi w:val="0"/>
+      </w:pPr>
+      <w:r>
+        <w:rPr>
+          <w:rtl w:val="0"/>
+          <w:lang w:val="en-US"/>
+        </w:rPr>
+        <w:t>[88]:</w:t>
       </w:r>
       <w:r>
         <w:rPr>

</xml_diff>

<commit_message>
A few more improvements
</commit_message>
<xml_diff>
--- a/en/Carbon Accounting is Making a Canopy Problem Look Like an Energy Problem.docx
+++ b/en/Carbon Accounting is Making a Canopy Problem Look Like an Energy Problem.docx
@@ -7903,42 +7903,28 @@
           <w:rtl w:val="0"/>
           <w:lang w:val="en-US"/>
         </w:rPr>
-        <w:t>.  Adding extra</w:t>
-      </w:r>
-      <w:r>
-        <w:rPr>
-          <w:rtl w:val="0"/>
-          <w:lang w:val="en-US"/>
-        </w:rPr>
-        <w:t xml:space="preserve"> organic matter </w:t>
-      </w:r>
-      <w:r>
-        <w:rPr>
-          <w:rtl w:val="0"/>
-          <w:lang w:val="en-US"/>
-        </w:rPr>
-        <w:t>or aggressively</w:t>
-      </w:r>
-      <w:r>
-        <w:rPr>
-          <w:rtl w:val="0"/>
-          <w:lang w:val="fr-FR"/>
-        </w:rPr>
-        <w:t xml:space="preserve"> prun</w:t>
-      </w:r>
-      <w:r>
-        <w:rPr>
-          <w:rtl w:val="0"/>
-          <w:lang w:val="en-US"/>
-        </w:rPr>
-        <w:t>ing</w:t>
-      </w:r>
-      <w:r>
-        <w:rPr>
-          <w:rtl w:val="0"/>
-          <w:lang w:val="en-US"/>
-        </w:rPr>
-        <w:t xml:space="preserve"> and thinning</w:t>
+        <w:t>.  A</w:t>
+      </w:r>
+      <w:r>
+        <w:rPr>
+          <w:rtl w:val="0"/>
+          <w:lang w:val="en-US"/>
+        </w:rPr>
+        <w:t xml:space="preserve">ggressively pruning and thinning </w:t>
+      </w:r>
+      <w:r>
+        <w:rPr>
+          <w:rtl w:val="0"/>
+          <w:lang w:val="en-US"/>
+        </w:rPr>
+        <w:t>or adding extra</w:t>
+      </w:r>
+      <w:r>
+        <w:rPr>
+          <w:rtl w:val="0"/>
+          <w:lang w:val="en-US"/>
+        </w:rPr>
+        <w:t xml:space="preserve"> organic matter</w:t>
       </w:r>
       <w:r>
         <w:rPr>
@@ -7959,7 +7945,7 @@
           <w:rtl w:val="0"/>
           <w:lang w:val="en-US"/>
         </w:rPr>
-        <w:t xml:space="preserve"> using compost or sprays, and biochar for extra microbial habitat.  </w:t>
+        <w:t xml:space="preserve"> using compost or some other way, and biochar for added microbial habitat.  </w:t>
       </w:r>
       <w:r>
         <w:rPr>
@@ -8017,7 +8003,7 @@
           <w:rtl w:val="0"/>
           <w:lang w:val="en-US"/>
         </w:rPr>
-        <w:t xml:space="preserve"> would be the best example.  </w:t>
+        <w:t xml:space="preserve"> and </w:t>
       </w:r>
       <w:r>
         <w:rPr>
@@ -8043,7 +8029,7 @@
           <w:rtl w:val="0"/>
           <w:lang w:val="en-US"/>
         </w:rPr>
-        <w:t>Bio-intensive no-till market-gardening</w:t>
+        <w:t>bio-intensive no-till market-gardening</w:t>
       </w:r>
       <w:r>
         <w:rPr/>
@@ -8054,7 +8040,7 @@
           <w:rtl w:val="0"/>
           <w:lang w:val="en-US"/>
         </w:rPr>
-        <w:t xml:space="preserve"> [67] is another</w:t>
+        <w:t xml:space="preserve"> [67] do this to great effect</w:t>
       </w:r>
       <w:r>
         <w:rPr>

</xml_diff>

<commit_message>
Improve intro and conclusion
</commit_message>
<xml_diff>
--- a/en/Carbon Accounting is Making a Canopy Problem Look Like an Energy Problem.docx
+++ b/en/Carbon Accounting is Making a Canopy Problem Look Like an Energy Problem.docx
@@ -1386,7 +1386,7 @@
         <w:rPr>
           <w:rtl w:val="0"/>
         </w:rPr>
-        <w:t>); green finance, for the hypocrisy, the efforts to turn nature into an asset class, and the technocratic control (</w:t>
+        <w:t>); green finance, for the hypocrisy, the dubious merits, and the efforts to turn nature into an asset class (</w:t>
       </w:r>
       <w:r>
         <w:rPr>
@@ -1398,7 +1398,7 @@
         <w:rPr>
           <w:rStyle w:val="Hyperlink.0"/>
         </w:rPr>
-        <w:instrText xml:space="preserve"> HYPERLINK "https://greenfinanceobservatory.org/wp-content/uploads/2019/05/50-shades-biodiversity-final.pdf"</w:instrText>
+        <w:instrText xml:space="preserve"> HYPERLINK "https://gspp.berkeley.edu/research-and-impact/centers/cepp/projects/berkeley-carbon-trading-project/REDD+"</w:instrText>
       </w:r>
       <w:r>
         <w:rPr>
@@ -1411,7 +1411,7 @@
           <w:rStyle w:val="Hyperlink.0"/>
           <w:rtl w:val="0"/>
         </w:rPr>
-        <w:t>Hache, 2019</w:t>
+        <w:t>Haya et al, 2023</w:t>
       </w:r>
       <w:r>
         <w:rPr/>
@@ -1433,7 +1433,7 @@
         <w:rPr>
           <w:rStyle w:val="Hyperlink.0"/>
         </w:rPr>
-        <w:instrText xml:space="preserve"> HYPERLINK "https://unlimitedhangout.com/2021/11/investigative-reports/un-backed-banker-alliance-announces-green-plan-to-transform-the-global-financial-system/"</w:instrText>
+        <w:instrText xml:space="preserve"> HYPERLINK "https://greenfinanceobservatory.org/wp-content/uploads/2019/05/50-shades-biodiversity-final.pdf"</w:instrText>
       </w:r>
       <w:r>
         <w:rPr>
@@ -1445,16 +1445,8 @@
         <w:rPr>
           <w:rStyle w:val="Hyperlink.0"/>
           <w:rtl w:val="0"/>
-          <w:lang w:val="nl-NL"/>
-        </w:rPr>
-        <w:t>Webb</w:t>
-      </w:r>
-      <w:r>
-        <w:rPr>
-          <w:rStyle w:val="Hyperlink.0"/>
-          <w:rtl w:val="0"/>
-        </w:rPr>
-        <w:t>, 2021</w:t>
+        </w:rPr>
+        <w:t>Hache, 2019</w:t>
       </w:r>
       <w:r>
         <w:rPr/>
@@ -1464,7 +1456,7 @@
         <w:rPr>
           <w:rtl w:val="0"/>
         </w:rPr>
-        <w:t xml:space="preserve">; </w:t>
+        <w:t>); and nature conservation, for the neocolonial land grabs (</w:t>
       </w:r>
       <w:r>
         <w:rPr>
@@ -1476,7 +1468,7 @@
         <w:rPr>
           <w:rStyle w:val="Hyperlink.0"/>
         </w:rPr>
-        <w:instrText xml:space="preserve"> HYPERLINK "https://iaindavis.substack.com/p/central-bank-digital-currency-is"</w:instrText>
+        <w:instrText xml:space="preserve"> HYPERLINK "https://redd-monitor.org/2021/04/16/anatomy-of-a-nature-based-solution-total-oil-40000-hectares-of-disappearing-african-savannah-emmanuel-macron-norwegian-and-french-aid-to-an-election-rigging-dictator-trees/"</w:instrText>
       </w:r>
       <w:r>
         <w:rPr>
@@ -1488,16 +1480,15 @@
         <w:rPr>
           <w:rStyle w:val="Hyperlink.0"/>
           <w:rtl w:val="0"/>
-          <w:lang w:val="it-IT"/>
-        </w:rPr>
-        <w:t>Davis</w:t>
-      </w:r>
-      <w:r>
-        <w:rPr>
-          <w:rStyle w:val="Hyperlink.0"/>
-          <w:rtl w:val="0"/>
-        </w:rPr>
-        <w:t>, 2023</w:t>
+        </w:rPr>
+        <w:t>Counsell</w:t>
+      </w:r>
+      <w:r>
+        <w:rPr>
+          <w:rStyle w:val="Hyperlink.0"/>
+          <w:rtl w:val="0"/>
+        </w:rPr>
+        <w:t>, 2021</w:t>
       </w:r>
       <w:r>
         <w:rPr/>
@@ -1507,7 +1498,7 @@
         <w:rPr>
           <w:rtl w:val="0"/>
         </w:rPr>
-        <w:t>); and nature conservation, for the neocolonialism (</w:t>
+        <w:t xml:space="preserve">; </w:t>
       </w:r>
       <w:r>
         <w:rPr>
@@ -1519,7 +1510,7 @@
         <w:rPr>
           <w:rStyle w:val="Hyperlink.0"/>
         </w:rPr>
-        <w:instrText xml:space="preserve"> HYPERLINK "https://redd-monitor.org/2021/04/16/anatomy-of-a-nature-based-solution-total-oil-40000-hectares-of-disappearing-african-savannah-emmanuel-macron-norwegian-and-french-aid-to-an-election-rigging-dictator-trees/"</w:instrText>
+        <w:instrText xml:space="preserve"> HYPERLINK "https://www.theelephant.info/culture/2019/06/27/decolonising-conservation-it-is-about-the-land-stupid/"</w:instrText>
       </w:r>
       <w:r>
         <w:rPr>
@@ -1532,14 +1523,7 @@
           <w:rStyle w:val="Hyperlink.0"/>
           <w:rtl w:val="0"/>
         </w:rPr>
-        <w:t>Counsell</w:t>
-      </w:r>
-      <w:r>
-        <w:rPr>
-          <w:rStyle w:val="Hyperlink.0"/>
-          <w:rtl w:val="0"/>
-        </w:rPr>
-        <w:t>, 2021</w:t>
+        <w:t>Ogada, 2019</w:t>
       </w:r>
       <w:r>
         <w:rPr/>
@@ -1561,7 +1545,7 @@
         <w:rPr>
           <w:rStyle w:val="Hyperlink.0"/>
         </w:rPr>
-        <w:instrText xml:space="preserve"> HYPERLINK "https://www.theelephant.info/culture/2019/06/27/decolonising-conservation-it-is-about-the-land-stupid/"</w:instrText>
+        <w:instrText xml:space="preserve"> HYPERLINK "https://www.survivalinternational.org/articles/3456-killing-conservation-lethal-cult-of-the-empty-wild"</w:instrText>
       </w:r>
       <w:r>
         <w:rPr>
@@ -1574,7 +1558,7 @@
           <w:rStyle w:val="Hyperlink.0"/>
           <w:rtl w:val="0"/>
         </w:rPr>
-        <w:t>Ogada, 2019</w:t>
+        <w:t>Corry, 2017a</w:t>
       </w:r>
       <w:r>
         <w:rPr/>
@@ -1584,7 +1568,19 @@
         <w:rPr>
           <w:rtl w:val="0"/>
         </w:rPr>
-        <w:t xml:space="preserve">; </w:t>
+        <w:t>).  The science that these build on has problems too.  NASA</w:t>
+      </w:r>
+      <w:r>
+        <w:rPr>
+          <w:rtl w:val="0"/>
+        </w:rPr>
+        <w:t>’</w:t>
+      </w:r>
+      <w:r>
+        <w:rPr>
+          <w:rtl w:val="0"/>
+        </w:rPr>
+        <w:t>s OCO-3 mission, in particular, is seeking to locate where half of the fossil fuel emissions emitted since 1958 have gone (</w:t>
       </w:r>
       <w:r>
         <w:rPr>
@@ -1596,7 +1592,7 @@
         <w:rPr>
           <w:rStyle w:val="Hyperlink.0"/>
         </w:rPr>
-        <w:instrText xml:space="preserve"> HYPERLINK "https://www.survivalinternational.org/articles/3456-killing-conservation-lethal-cult-of-the-empty-wild"</w:instrText>
+        <w:instrText xml:space="preserve"> HYPERLINK "https://ocov3.jpl.nasa.gov/science/"</w:instrText>
       </w:r>
       <w:r>
         <w:rPr>
@@ -1609,7 +1605,7 @@
           <w:rStyle w:val="Hyperlink.0"/>
           <w:rtl w:val="0"/>
         </w:rPr>
-        <w:t>Corry, 2017a</w:t>
+        <w:t>NASA OCO-3</w:t>
       </w:r>
       <w:r>
         <w:rPr/>
@@ -1619,53 +1615,6 @@
         <w:rPr>
           <w:rtl w:val="0"/>
         </w:rPr>
-        <w:t>).  The science that these build on has problems too.  NASA</w:t>
-      </w:r>
-      <w:r>
-        <w:rPr>
-          <w:rtl w:val="0"/>
-        </w:rPr>
-        <w:t>’</w:t>
-      </w:r>
-      <w:r>
-        <w:rPr>
-          <w:rtl w:val="0"/>
-        </w:rPr>
-        <w:t>s OCO-3 mission, in particular, is seeking to locate where half of the fossil fuel emissions emitted since 1958 have gone (</w:t>
-      </w:r>
-      <w:r>
-        <w:rPr>
-          <w:rStyle w:val="Hyperlink.0"/>
-        </w:rPr>
-        <w:fldChar w:fldCharType="begin" w:fldLock="0"/>
-      </w:r>
-      <w:r>
-        <w:rPr>
-          <w:rStyle w:val="Hyperlink.0"/>
-        </w:rPr>
-        <w:instrText xml:space="preserve"> HYPERLINK "https://ocov3.jpl.nasa.gov/science/"</w:instrText>
-      </w:r>
-      <w:r>
-        <w:rPr>
-          <w:rStyle w:val="Hyperlink.0"/>
-        </w:rPr>
-        <w:fldChar w:fldCharType="separate" w:fldLock="0"/>
-      </w:r>
-      <w:r>
-        <w:rPr>
-          <w:rStyle w:val="Hyperlink.0"/>
-          <w:rtl w:val="0"/>
-        </w:rPr>
-        <w:t>NASA OCO-3</w:t>
-      </w:r>
-      <w:r>
-        <w:rPr/>
-        <w:fldChar w:fldCharType="end" w:fldLock="0"/>
-      </w:r>
-      <w:r>
-        <w:rPr>
-          <w:rtl w:val="0"/>
-        </w:rPr>
         <w:t>).  Such a gapping hole in our understanding of the carbon cycle warrants asking if fossil fuels are even driving the rise in atmospheric carbon dioxide.  The consensus u</w:t>
       </w:r>
       <w:r>
@@ -1678,7 +1627,7 @@
         <w:rPr>
           <w:rtl w:val="0"/>
         </w:rPr>
-        <w:t>was that isotopic analyses show that they are.  But the 2020 lockdowns suggested otherwise.</w:t>
+        <w:t>was that isotopic analyses show that they are.  That consensus began to fall apart in recent years.</w:t>
       </w:r>
     </w:p>
     <w:p>
@@ -11850,7 +11799,7 @@
           <w:rtl w:val="0"/>
           <w:lang w:val="en-US"/>
         </w:rPr>
-        <w:t xml:space="preserve"> is straightforward to understand.  The textbook case of accounting fraud and the shameless profiteering make the carbon accounting indefensible in court.  A crowdsourced legal effort (</w:t>
+        <w:t xml:space="preserve"> is straightforward to understand.  The dubious accounting and the shameless profiteering make the chicanery indefensible in court.  A crowdsourced legal effort (</w:t>
       </w:r>
       <w:r>
         <w:rPr>
@@ -15610,42 +15559,50 @@
     </w:p>
     <w:p>
       <w:pPr>
-        <w:pStyle w:val="Body.0"/>
+        <w:pStyle w:val="Body"/>
         <w:bidi w:val="0"/>
       </w:pPr>
       <w:r>
         <w:rPr>
           <w:rtl w:val="0"/>
-          <w:lang w:val="en-US"/>
-        </w:rPr>
-        <w:t>Herndon, J M, &amp; Whiteside M.</w:t>
-      </w:r>
-      <w:r>
-        <w:rPr>
-          <w:rtl w:val="0"/>
-          <w:lang w:val="en-US"/>
+        </w:rPr>
+        <w:t>Haya, B. K., Alford-Jones, K., Anderegg, W. R. L., Beymer-Farris, B., Blanchard, L., Bomfim, B., Chin, D., Evans, S., Hogan, M., Holm, J. A., McAfee, K., So, I. S., West, T. A. P., &amp; Withey, L.</w:t>
+      </w:r>
+      <w:r>
+        <w:rPr>
+          <w:rtl w:val="0"/>
         </w:rPr>
         <w:t>:</w:t>
       </w:r>
       <w:r>
         <w:rPr>
           <w:rtl w:val="0"/>
-          <w:lang w:val="en-US"/>
-        </w:rPr>
-        <w:t xml:space="preserve"> California Wildfires: Role of Undisclosed Atmospheric Manipulation and Geoengineering.</w:t>
-      </w:r>
-      <w:r>
-        <w:rPr>
-          <w:rtl w:val="0"/>
         </w:rPr>
         <w:t> </w:t>
       </w:r>
       <w:r>
         <w:rPr>
           <w:rtl w:val="0"/>
-          <w:lang w:val="en-US"/>
-        </w:rPr>
-        <w:t>Journal of Geography, Environment and Earth Science International,</w:t>
+        </w:rPr>
+        <w:t>Quality assessment of REDD+ carbon credit methodologies</w:t>
+      </w:r>
+      <w:r>
+        <w:rPr>
+          <w:rtl w:val="0"/>
+        </w:rPr>
+        <w:t>,</w:t>
+      </w:r>
+      <w:r>
+        <w:rPr>
+          <w:rtl w:val="0"/>
+        </w:rPr>
+        <w:t xml:space="preserve"> Berkeley Carbon Trading Project</w:t>
+      </w:r>
+      <w:r>
+        <w:rPr>
+          <w:rtl w:val="0"/>
+        </w:rPr>
+        <w:t>,</w:t>
       </w:r>
       <w:r>
         <w:rPr>
@@ -15655,37 +15612,6 @@
       </w:r>
       <w:r>
         <w:rPr>
-          <w:rtl w:val="0"/>
-        </w:rPr>
-        <w:t>17(3), 1</w:t>
-      </w:r>
-      <w:r>
-        <w:rPr>
-          <w:rtl w:val="0"/>
-        </w:rPr>
-        <w:t>–</w:t>
-      </w:r>
-      <w:r>
-        <w:rPr>
-          <w:rtl w:val="0"/>
-        </w:rPr>
-        <w:t>18</w:t>
-      </w:r>
-      <w:r>
-        <w:rPr>
-          <w:rtl w:val="0"/>
-          <w:lang w:val="en-US"/>
-        </w:rPr>
-        <w:t>,</w:t>
-      </w:r>
-      <w:r>
-        <w:rPr>
-          <w:rtl w:val="0"/>
-        </w:rPr>
-        <w:t xml:space="preserve"> </w:t>
-      </w:r>
-      <w:r>
-        <w:rPr>
           <w:rStyle w:val="Hyperlink.0"/>
         </w:rPr>
         <w:fldChar w:fldCharType="begin" w:fldLock="0"/>
@@ -15694,7 +15620,7 @@
         <w:rPr>
           <w:rStyle w:val="Hyperlink.0"/>
         </w:rPr>
-        <w:instrText xml:space="preserve"> HYPERLINK "https://doi.org/10.9734/JGEESI/2018/44148"</w:instrText>
+        <w:instrText xml:space="preserve"> HYPERLINK "https://gspp.berkeley.edu/research-and-impact/centers/cepp/projects/berkeley-carbon-trading-project/REDD+"</w:instrText>
       </w:r>
       <w:r>
         <w:rPr>
@@ -15706,9 +15632,8 @@
         <w:rPr>
           <w:rStyle w:val="Hyperlink.0"/>
           <w:rtl w:val="0"/>
-          <w:lang w:val="en-US"/>
-        </w:rPr>
-        <w:t>https://doi.org/10.9734/JGEESI/2018/44148</w:t>
+        </w:rPr>
+        <w:t>https://gspp.berkeley.edu/research-and-impact/centers/cepp/projects/berkeley-carbon-trading-project/REDD+</w:t>
       </w:r>
       <w:r>
         <w:rPr/>
@@ -15717,22 +15642,8 @@
       <w:r>
         <w:rPr>
           <w:rtl w:val="0"/>
-          <w:lang w:val="en-US"/>
-        </w:rPr>
-        <w:t xml:space="preserve">, </w:t>
-      </w:r>
-      <w:r>
-        <w:rPr>
-          <w:rtl w:val="0"/>
-        </w:rPr>
-        <w:t>2018</w:t>
-      </w:r>
-      <w:r>
-        <w:rPr>
-          <w:rtl w:val="0"/>
-          <w:lang w:val="en-US"/>
-        </w:rPr>
-        <w:t>.</w:t>
+        </w:rPr>
+        <w:t>, 2023.</w:t>
       </w:r>
     </w:p>
     <w:p>
@@ -15745,21 +15656,71 @@
           <w:rtl w:val="0"/>
           <w:lang w:val="en-US"/>
         </w:rPr>
-        <w:t xml:space="preserve">IEA: </w:t>
-      </w:r>
-      <w:r>
-        <w:rPr>
-          <w:rtl w:val="0"/>
-          <w:lang w:val="en-US"/>
-        </w:rPr>
-        <w:t>Global Energy Review: CO2 Emissions in 2020</w:t>
-      </w:r>
-      <w:r>
-        <w:rPr>
-          <w:rtl w:val="0"/>
-          <w:lang w:val="en-US"/>
-        </w:rPr>
-        <w:t xml:space="preserve">, International Energy Agency, </w:t>
+        <w:t>Herndon, J M, &amp; Whiteside M.</w:t>
+      </w:r>
+      <w:r>
+        <w:rPr>
+          <w:rtl w:val="0"/>
+          <w:lang w:val="en-US"/>
+        </w:rPr>
+        <w:t>:</w:t>
+      </w:r>
+      <w:r>
+        <w:rPr>
+          <w:rtl w:val="0"/>
+          <w:lang w:val="en-US"/>
+        </w:rPr>
+        <w:t xml:space="preserve"> California Wildfires: Role of Undisclosed Atmospheric Manipulation and Geoengineering.</w:t>
+      </w:r>
+      <w:r>
+        <w:rPr>
+          <w:rtl w:val="0"/>
+        </w:rPr>
+        <w:t> </w:t>
+      </w:r>
+      <w:r>
+        <w:rPr>
+          <w:rtl w:val="0"/>
+          <w:lang w:val="en-US"/>
+        </w:rPr>
+        <w:t>Journal of Geography, Environment and Earth Science International,</w:t>
+      </w:r>
+      <w:r>
+        <w:rPr>
+          <w:rtl w:val="0"/>
+        </w:rPr>
+        <w:t> </w:t>
+      </w:r>
+      <w:r>
+        <w:rPr>
+          <w:rtl w:val="0"/>
+        </w:rPr>
+        <w:t>17(3), 1</w:t>
+      </w:r>
+      <w:r>
+        <w:rPr>
+          <w:rtl w:val="0"/>
+        </w:rPr>
+        <w:t>–</w:t>
+      </w:r>
+      <w:r>
+        <w:rPr>
+          <w:rtl w:val="0"/>
+        </w:rPr>
+        <w:t>18</w:t>
+      </w:r>
+      <w:r>
+        <w:rPr>
+          <w:rtl w:val="0"/>
+          <w:lang w:val="en-US"/>
+        </w:rPr>
+        <w:t>,</w:t>
+      </w:r>
+      <w:r>
+        <w:rPr>
+          <w:rtl w:val="0"/>
+        </w:rPr>
+        <w:t xml:space="preserve"> </w:t>
       </w:r>
       <w:r>
         <w:rPr>
@@ -15771,7 +15732,7 @@
         <w:rPr>
           <w:rStyle w:val="Hyperlink.0"/>
         </w:rPr>
-        <w:instrText xml:space="preserve"> HYPERLINK "https://www.iea.org/articles/global-energy-review-co2-emissions-in-2020"</w:instrText>
+        <w:instrText xml:space="preserve"> HYPERLINK "https://doi.org/10.9734/JGEESI/2018/44148"</w:instrText>
       </w:r>
       <w:r>
         <w:rPr>
@@ -15785,7 +15746,7 @@
           <w:rtl w:val="0"/>
           <w:lang w:val="en-US"/>
         </w:rPr>
-        <w:t>https://www.iea.org/articles/global-energy-review-co2-emissions-in-2020</w:t>
+        <w:t>https://doi.org/10.9734/JGEESI/2018/44148</w:t>
       </w:r>
       <w:r>
         <w:rPr/>
@@ -15796,7 +15757,13 @@
           <w:rtl w:val="0"/>
           <w:lang w:val="en-US"/>
         </w:rPr>
-        <w:t>, 2021</w:t>
+        <w:t xml:space="preserve">, </w:t>
+      </w:r>
+      <w:r>
+        <w:rPr>
+          <w:rtl w:val="0"/>
+        </w:rPr>
+        <w:t>2018</w:t>
       </w:r>
       <w:r>
         <w:rPr>
@@ -15815,6 +15782,77 @@
         <w:rPr>
           <w:rtl w:val="0"/>
           <w:lang w:val="en-US"/>
+        </w:rPr>
+        <w:t xml:space="preserve">IEA: </w:t>
+      </w:r>
+      <w:r>
+        <w:rPr>
+          <w:rtl w:val="0"/>
+          <w:lang w:val="en-US"/>
+        </w:rPr>
+        <w:t>Global Energy Review: CO2 Emissions in 2020</w:t>
+      </w:r>
+      <w:r>
+        <w:rPr>
+          <w:rtl w:val="0"/>
+          <w:lang w:val="en-US"/>
+        </w:rPr>
+        <w:t xml:space="preserve">, International Energy Agency, </w:t>
+      </w:r>
+      <w:r>
+        <w:rPr>
+          <w:rStyle w:val="Hyperlink.0"/>
+        </w:rPr>
+        <w:fldChar w:fldCharType="begin" w:fldLock="0"/>
+      </w:r>
+      <w:r>
+        <w:rPr>
+          <w:rStyle w:val="Hyperlink.0"/>
+        </w:rPr>
+        <w:instrText xml:space="preserve"> HYPERLINK "https://www.iea.org/articles/global-energy-review-co2-emissions-in-2020"</w:instrText>
+      </w:r>
+      <w:r>
+        <w:rPr>
+          <w:rStyle w:val="Hyperlink.0"/>
+        </w:rPr>
+        <w:fldChar w:fldCharType="separate" w:fldLock="0"/>
+      </w:r>
+      <w:r>
+        <w:rPr>
+          <w:rStyle w:val="Hyperlink.0"/>
+          <w:rtl w:val="0"/>
+          <w:lang w:val="en-US"/>
+        </w:rPr>
+        <w:t>https://www.iea.org/articles/global-energy-review-co2-emissions-in-2020</w:t>
+      </w:r>
+      <w:r>
+        <w:rPr/>
+        <w:fldChar w:fldCharType="end" w:fldLock="0"/>
+      </w:r>
+      <w:r>
+        <w:rPr>
+          <w:rtl w:val="0"/>
+          <w:lang w:val="en-US"/>
+        </w:rPr>
+        <w:t>, 2021</w:t>
+      </w:r>
+      <w:r>
+        <w:rPr>
+          <w:rtl w:val="0"/>
+          <w:lang w:val="en-US"/>
+        </w:rPr>
+        <w:t>.</w:t>
+      </w:r>
+    </w:p>
+    <w:p>
+      <w:pPr>
+        <w:pStyle w:val="Body.0"/>
+        <w:bidi w:val="0"/>
+      </w:pPr>
+      <w:r>
+        <w:rPr>
+          <w:rtl w:val="0"/>
+          <w:lang w:val="it-IT"/>
         </w:rPr>
         <w:t>IPCC: Summary for Policymakers. In: Climate Change 2021: The Physical Science Basis. Contribution of Working Group I to the Sixth Assessment Report of the Intergovernmental Panel on Climate Change [Masson-Delmotte, V., P. Zhai, A. Pirani, S.L. Connors, C. P</w:t>
       </w:r>

</xml_diff>